<commit_message>
index up to Michael at the mall
</commit_message>
<xml_diff>
--- a/index.docx
+++ b/index.docx
@@ -812,13 +812,7 @@
               <w:rPr>
                 <w:lang w:val="en-US"/>
               </w:rPr>
-              <w:t>Michael</w:t>
-            </w:r>
-            <w:r>
-              <w:rPr>
-                <w:lang w:val="en-US"/>
-              </w:rPr>
-              <w:t xml:space="preserve"> becomes subject to </w:t>
+              <w:t xml:space="preserve">Michael becomes subject to </w:t>
             </w:r>
             <w:r>
               <w:rPr>
@@ -1181,6 +1175,530 @@
                 <w:lang w:val="en-US"/>
               </w:rPr>
               <w:t>Michael calls Freddy F to object his low rating and talks to Akash, who works the Freddy F hotline</w:t>
+            </w:r>
+          </w:p>
+        </w:tc>
+      </w:tr>
+      <w:tr>
+        <w:tc>
+          <w:tcPr>
+            <w:tcW w:w="5246" w:type="dxa"/>
+          </w:tcPr>
+          <w:p>
+            <w:pPr>
+              <w:rPr>
+                <w:lang w:val="en-US"/>
+              </w:rPr>
+            </w:pPr>
+          </w:p>
+        </w:tc>
+        <w:tc>
+          <w:tcPr>
+            <w:tcW w:w="5812" w:type="dxa"/>
+          </w:tcPr>
+          <w:p>
+            <w:pPr>
+              <w:rPr>
+                <w:lang w:val="en-US"/>
+              </w:rPr>
+            </w:pPr>
+            <w:r>
+              <w:rPr>
+                <w:lang w:val="en-US"/>
+              </w:rPr>
+              <w:t>Sergej makes a first attempt at mating and Michael forbids any further tries</w:t>
+            </w:r>
+          </w:p>
+        </w:tc>
+      </w:tr>
+      <w:tr>
+        <w:tc>
+          <w:tcPr>
+            <w:tcW w:w="5246" w:type="dxa"/>
+          </w:tcPr>
+          <w:p>
+            <w:pPr>
+              <w:rPr>
+                <w:lang w:val="en-US"/>
+              </w:rPr>
+            </w:pPr>
+          </w:p>
+        </w:tc>
+        <w:tc>
+          <w:tcPr>
+            <w:tcW w:w="5812" w:type="dxa"/>
+          </w:tcPr>
+          <w:p>
+            <w:pPr>
+              <w:rPr>
+                <w:lang w:val="en-US"/>
+              </w:rPr>
+            </w:pPr>
+            <w:r>
+              <w:rPr>
+                <w:lang w:val="en-US"/>
+              </w:rPr>
+              <w:t>Michael talks to Sergej about the violence of BH mating and decides to allow a second attempt</w:t>
+            </w:r>
+          </w:p>
+        </w:tc>
+      </w:tr>
+      <w:tr>
+        <w:tc>
+          <w:tcPr>
+            <w:tcW w:w="5246" w:type="dxa"/>
+          </w:tcPr>
+          <w:p>
+            <w:pPr>
+              <w:rPr>
+                <w:lang w:val="en-US"/>
+              </w:rPr>
+            </w:pPr>
+            <w:r>
+              <w:rPr>
+                <w:lang w:val="en-US"/>
+              </w:rPr>
+              <w:t>Wanda’s last Sunday visit at her parents’</w:t>
+            </w:r>
+          </w:p>
+        </w:tc>
+        <w:tc>
+          <w:tcPr>
+            <w:tcW w:w="5812" w:type="dxa"/>
+          </w:tcPr>
+          <w:p>
+            <w:pPr>
+              <w:rPr>
+                <w:lang w:val="en-US"/>
+              </w:rPr>
+            </w:pPr>
+          </w:p>
+        </w:tc>
+      </w:tr>
+      <w:tr>
+        <w:tc>
+          <w:tcPr>
+            <w:tcW w:w="5246" w:type="dxa"/>
+          </w:tcPr>
+          <w:p>
+            <w:pPr>
+              <w:rPr>
+                <w:lang w:val="en-US"/>
+              </w:rPr>
+            </w:pPr>
+          </w:p>
+        </w:tc>
+        <w:tc>
+          <w:tcPr>
+            <w:tcW w:w="5812" w:type="dxa"/>
+          </w:tcPr>
+          <w:p>
+            <w:pPr>
+              <w:rPr>
+                <w:lang w:val="en-US"/>
+              </w:rPr>
+            </w:pPr>
+            <w:r>
+              <w:rPr>
+                <w:lang w:val="en-US"/>
+              </w:rPr>
+              <w:t>Michael fails to find the mall entrance and Sergej gives him directions</w:t>
+            </w:r>
+          </w:p>
+        </w:tc>
+      </w:tr>
+      <w:tr>
+        <w:tc>
+          <w:tcPr>
+            <w:tcW w:w="5246" w:type="dxa"/>
+          </w:tcPr>
+          <w:p>
+            <w:pPr>
+              <w:rPr>
+                <w:lang w:val="en-US"/>
+              </w:rPr>
+            </w:pPr>
+          </w:p>
+        </w:tc>
+        <w:tc>
+          <w:tcPr>
+            <w:tcW w:w="5812" w:type="dxa"/>
+          </w:tcPr>
+          <w:p>
+            <w:pPr>
+              <w:rPr>
+                <w:lang w:val="en-US"/>
+              </w:rPr>
+            </w:pPr>
+            <w:r>
+              <w:rPr>
+                <w:lang w:val="en-US"/>
+              </w:rPr>
+              <w:t>Michael meets his coworker and she gives him the rundown of the job and her secret business plans</w:t>
+            </w:r>
+          </w:p>
+        </w:tc>
+      </w:tr>
+      <w:tr>
+        <w:tc>
+          <w:tcPr>
+            <w:tcW w:w="5246" w:type="dxa"/>
+          </w:tcPr>
+          <w:p>
+            <w:pPr>
+              <w:rPr>
+                <w:lang w:val="en-US"/>
+              </w:rPr>
+            </w:pPr>
+          </w:p>
+        </w:tc>
+        <w:tc>
+          <w:tcPr>
+            <w:tcW w:w="5812" w:type="dxa"/>
+          </w:tcPr>
+          <w:p>
+            <w:pPr>
+              <w:rPr>
+                <w:lang w:val="en-US"/>
+              </w:rPr>
+            </w:pPr>
+            <w:r>
+              <w:rPr>
+                <w:lang w:val="en-US"/>
+              </w:rPr>
+              <w:t>Sergej plays BH, the demo squad, Sergej draws maps</w:t>
+            </w:r>
+          </w:p>
+        </w:tc>
+      </w:tr>
+      <w:tr>
+        <w:tc>
+          <w:tcPr>
+            <w:tcW w:w="5246" w:type="dxa"/>
+          </w:tcPr>
+          <w:p>
+            <w:pPr>
+              <w:rPr>
+                <w:lang w:val="en-US"/>
+              </w:rPr>
+            </w:pPr>
+          </w:p>
+        </w:tc>
+        <w:tc>
+          <w:tcPr>
+            <w:tcW w:w="5812" w:type="dxa"/>
+          </w:tcPr>
+          <w:p>
+            <w:pPr>
+              <w:rPr>
+                <w:lang w:val="en-US"/>
+              </w:rPr>
+            </w:pPr>
+            <w:r>
+              <w:rPr>
+                <w:lang w:val="en-US"/>
+              </w:rPr>
+              <w:t>His coworker increasingly creeps Michael out</w:t>
+            </w:r>
+          </w:p>
+        </w:tc>
+      </w:tr>
+      <w:tr>
+        <w:tc>
+          <w:tcPr>
+            <w:tcW w:w="5246" w:type="dxa"/>
+          </w:tcPr>
+          <w:p>
+            <w:pPr>
+              <w:rPr>
+                <w:lang w:val="en-US"/>
+              </w:rPr>
+            </w:pPr>
+          </w:p>
+        </w:tc>
+        <w:tc>
+          <w:tcPr>
+            <w:tcW w:w="5812" w:type="dxa"/>
+          </w:tcPr>
+          <w:p>
+            <w:pPr>
+              <w:rPr>
+                <w:lang w:val="en-US"/>
+              </w:rPr>
+            </w:pPr>
+            <w:r>
+              <w:rPr>
+                <w:lang w:val="en-US"/>
+              </w:rPr>
+              <w:t>Sergej visits a bankholidian church an meets Marek who kills him</w:t>
+            </w:r>
+          </w:p>
+        </w:tc>
+      </w:tr>
+      <w:tr>
+        <w:tc>
+          <w:tcPr>
+            <w:tcW w:w="5246" w:type="dxa"/>
+          </w:tcPr>
+          <w:p>
+            <w:pPr>
+              <w:rPr>
+                <w:lang w:val="en-US"/>
+              </w:rPr>
+            </w:pPr>
+          </w:p>
+        </w:tc>
+        <w:tc>
+          <w:tcPr>
+            <w:tcW w:w="5812" w:type="dxa"/>
+          </w:tcPr>
+          <w:p>
+            <w:pPr>
+              <w:rPr>
+                <w:lang w:val="en-US"/>
+              </w:rPr>
+            </w:pPr>
+            <w:r>
+              <w:rPr>
+                <w:lang w:val="en-US"/>
+              </w:rPr>
+              <w:t>Michael feels under the spell of the environment and falls asleep at his desk</w:t>
+            </w:r>
+          </w:p>
+        </w:tc>
+      </w:tr>
+      <w:tr>
+        <w:tc>
+          <w:tcPr>
+            <w:tcW w:w="5246" w:type="dxa"/>
+          </w:tcPr>
+          <w:p>
+            <w:pPr>
+              <w:rPr>
+                <w:lang w:val="en-US"/>
+              </w:rPr>
+            </w:pPr>
+          </w:p>
+        </w:tc>
+        <w:tc>
+          <w:tcPr>
+            <w:tcW w:w="5812" w:type="dxa"/>
+          </w:tcPr>
+          <w:p>
+            <w:pPr>
+              <w:rPr>
+                <w:lang w:val="en-US"/>
+              </w:rPr>
+            </w:pPr>
+            <w:r>
+              <w:rPr>
+                <w:lang w:val="en-US"/>
+              </w:rPr>
+              <w:t>Sergej</w:t>
+            </w:r>
+            <w:r>
+              <w:rPr>
+                <w:lang w:val="en-US"/>
+              </w:rPr>
+              <w:t>, Patrick, and Paul shoot festoons during a talk on digital garbage</w:t>
+            </w:r>
+          </w:p>
+        </w:tc>
+      </w:tr>
+      <w:tr>
+        <w:tc>
+          <w:tcPr>
+            <w:tcW w:w="5246" w:type="dxa"/>
+          </w:tcPr>
+          <w:p>
+            <w:pPr>
+              <w:rPr>
+                <w:lang w:val="en-US"/>
+              </w:rPr>
+            </w:pPr>
+          </w:p>
+        </w:tc>
+        <w:tc>
+          <w:tcPr>
+            <w:tcW w:w="5812" w:type="dxa"/>
+          </w:tcPr>
+          <w:p>
+            <w:pPr>
+              <w:rPr>
+                <w:lang w:val="en-US"/>
+              </w:rPr>
+            </w:pPr>
+            <w:r>
+              <w:rPr>
+                <w:lang w:val="en-US"/>
+              </w:rPr>
+              <w:t>Michael has a panic attack</w:t>
+            </w:r>
+            <w:r>
+              <w:rPr>
+                <w:lang w:val="en-US"/>
+              </w:rPr>
+              <w:t>. Sergej gives directions and gets his father to talk about family history for distraction</w:t>
+            </w:r>
+          </w:p>
+        </w:tc>
+      </w:tr>
+      <w:tr>
+        <w:tc>
+          <w:tcPr>
+            <w:tcW w:w="5246" w:type="dxa"/>
+          </w:tcPr>
+          <w:p>
+            <w:pPr>
+              <w:rPr>
+                <w:lang w:val="en-US"/>
+              </w:rPr>
+            </w:pPr>
+            <w:r>
+              <w:rPr>
+                <w:lang w:val="en-US"/>
+              </w:rPr>
+              <w:t>The difference between Wanda’s and Michael’s respective estrangement from their parents</w:t>
+            </w:r>
+          </w:p>
+        </w:tc>
+        <w:tc>
+          <w:tcPr>
+            <w:tcW w:w="5812" w:type="dxa"/>
+          </w:tcPr>
+          <w:p>
+            <w:pPr>
+              <w:rPr>
+                <w:lang w:val="en-US"/>
+              </w:rPr>
+            </w:pPr>
+          </w:p>
+        </w:tc>
+      </w:tr>
+      <w:tr>
+        <w:tc>
+          <w:tcPr>
+            <w:tcW w:w="5246" w:type="dxa"/>
+          </w:tcPr>
+          <w:p>
+            <w:pPr>
+              <w:rPr>
+                <w:lang w:val="en-US"/>
+              </w:rPr>
+            </w:pPr>
+            <w:r>
+              <w:rPr>
+                <w:lang w:val="en-US"/>
+              </w:rPr>
+              <w:t>Wanda reconciles with her parents</w:t>
+            </w:r>
+          </w:p>
+        </w:tc>
+        <w:tc>
+          <w:tcPr>
+            <w:tcW w:w="5812" w:type="dxa"/>
+          </w:tcPr>
+          <w:p>
+            <w:pPr>
+              <w:rPr>
+                <w:lang w:val="en-US"/>
+              </w:rPr>
+            </w:pPr>
+          </w:p>
+        </w:tc>
+      </w:tr>
+      <w:tr>
+        <w:tc>
+          <w:tcPr>
+            <w:tcW w:w="5246" w:type="dxa"/>
+          </w:tcPr>
+          <w:p>
+            <w:pPr>
+              <w:rPr>
+                <w:lang w:val="en-US"/>
+              </w:rPr>
+            </w:pPr>
+            <w:r>
+              <w:rPr>
+                <w:lang w:val="en-US"/>
+              </w:rPr>
+              <w:t>Wanda’s landlord has gone west</w:t>
+            </w:r>
+          </w:p>
+        </w:tc>
+        <w:tc>
+          <w:tcPr>
+            <w:tcW w:w="5812" w:type="dxa"/>
+          </w:tcPr>
+          <w:p>
+            <w:pPr>
+              <w:rPr>
+                <w:lang w:val="en-US"/>
+              </w:rPr>
+            </w:pPr>
+          </w:p>
+        </w:tc>
+      </w:tr>
+      <w:tr>
+        <w:tc>
+          <w:tcPr>
+            <w:tcW w:w="5246" w:type="dxa"/>
+          </w:tcPr>
+          <w:p>
+            <w:pPr>
+              <w:rPr>
+                <w:lang w:val="en-US"/>
+              </w:rPr>
+            </w:pPr>
+          </w:p>
+        </w:tc>
+        <w:tc>
+          <w:tcPr>
+            <w:tcW w:w="5812" w:type="dxa"/>
+          </w:tcPr>
+          <w:p>
+            <w:pPr>
+              <w:rPr>
+                <w:lang w:val="en-US"/>
+              </w:rPr>
+            </w:pPr>
+            <w:r>
+              <w:rPr>
+                <w:lang w:val="en-US"/>
+              </w:rPr>
+              <w:t>Michael calls Akash at Freddy F’s to object another bad review</w:t>
+            </w:r>
+          </w:p>
+        </w:tc>
+      </w:tr>
+      <w:tr>
+        <w:tc>
+          <w:tcPr>
+            <w:tcW w:w="5246" w:type="dxa"/>
+          </w:tcPr>
+          <w:p>
+            <w:pPr>
+              <w:rPr>
+                <w:lang w:val="en-US"/>
+              </w:rPr>
+            </w:pPr>
+          </w:p>
+        </w:tc>
+        <w:tc>
+          <w:tcPr>
+            <w:tcW w:w="5812" w:type="dxa"/>
+          </w:tcPr>
+          <w:p>
+            <w:pPr>
+              <w:rPr>
+                <w:lang w:val="en-US"/>
+              </w:rPr>
+            </w:pPr>
+            <w:r>
+              <w:rPr>
+                <w:lang w:val="en-US"/>
+              </w:rPr>
+              <w:t>Michael accepts another Freddy F job and Sergej and him decide over breakfast to go to the atomic gardens</w:t>
             </w:r>
           </w:p>
         </w:tc>

</xml_diff>

<commit_message>
Index until Sergej announces his departure
</commit_message>
<xml_diff>
--- a/index.docx
+++ b/index.docx
@@ -1699,6 +1699,376 @@
                 <w:lang w:val="en-US"/>
               </w:rPr>
               <w:t>Michael accepts another Freddy F job and Sergej and him decide over breakfast to go to the atomic gardens</w:t>
+            </w:r>
+          </w:p>
+        </w:tc>
+      </w:tr>
+      <w:tr>
+        <w:tc>
+          <w:tcPr>
+            <w:tcW w:w="5246" w:type="dxa"/>
+          </w:tcPr>
+          <w:p>
+            <w:pPr>
+              <w:rPr>
+                <w:lang w:val="en-US"/>
+              </w:rPr>
+            </w:pPr>
+          </w:p>
+        </w:tc>
+        <w:tc>
+          <w:tcPr>
+            <w:tcW w:w="5812" w:type="dxa"/>
+          </w:tcPr>
+          <w:p>
+            <w:pPr>
+              <w:rPr>
+                <w:lang w:val="en-US"/>
+              </w:rPr>
+            </w:pPr>
+            <w:r>
+              <w:rPr>
+                <w:lang w:val="en-US"/>
+              </w:rPr>
+              <w:t>Sergej talks to a group of activists at the atomic gardens, which prompts another fight with Michael</w:t>
+            </w:r>
+          </w:p>
+        </w:tc>
+      </w:tr>
+      <w:tr>
+        <w:tc>
+          <w:tcPr>
+            <w:tcW w:w="5246" w:type="dxa"/>
+          </w:tcPr>
+          <w:p>
+            <w:pPr>
+              <w:rPr>
+                <w:lang w:val="en-US"/>
+              </w:rPr>
+            </w:pPr>
+          </w:p>
+        </w:tc>
+        <w:tc>
+          <w:tcPr>
+            <w:tcW w:w="5812" w:type="dxa"/>
+          </w:tcPr>
+          <w:p>
+            <w:pPr>
+              <w:rPr>
+                <w:lang w:val="en-US"/>
+              </w:rPr>
+            </w:pPr>
+            <w:r>
+              <w:rPr>
+                <w:lang w:val="en-US"/>
+              </w:rPr>
+              <w:t>Michael arrives back home and finds Sergej in a splendid mood, having succeeded mating. They play BH until Michael needs to go to work.</w:t>
+            </w:r>
+          </w:p>
+        </w:tc>
+      </w:tr>
+      <w:tr>
+        <w:tc>
+          <w:tcPr>
+            <w:tcW w:w="5246" w:type="dxa"/>
+          </w:tcPr>
+          <w:p>
+            <w:pPr>
+              <w:rPr>
+                <w:lang w:val="en-US"/>
+              </w:rPr>
+            </w:pPr>
+          </w:p>
+        </w:tc>
+        <w:tc>
+          <w:tcPr>
+            <w:tcW w:w="5812" w:type="dxa"/>
+          </w:tcPr>
+          <w:p>
+            <w:pPr>
+              <w:rPr>
+                <w:lang w:val="en-US"/>
+              </w:rPr>
+            </w:pPr>
+            <w:r>
+              <w:rPr>
+                <w:lang w:val="en-US"/>
+              </w:rPr>
+              <w:t xml:space="preserve">Michael takes a bus to work that </w:t>
+            </w:r>
+            <w:r>
+              <w:rPr>
+                <w:lang w:val="en-US"/>
+              </w:rPr>
+              <w:t>gets into an accident with a rodent. Michael consoles a boy that ends up stealing his keys</w:t>
+            </w:r>
+          </w:p>
+        </w:tc>
+      </w:tr>
+      <w:tr>
+        <w:tc>
+          <w:tcPr>
+            <w:tcW w:w="5246" w:type="dxa"/>
+          </w:tcPr>
+          <w:p>
+            <w:pPr>
+              <w:rPr>
+                <w:lang w:val="en-US"/>
+              </w:rPr>
+            </w:pPr>
+          </w:p>
+        </w:tc>
+        <w:tc>
+          <w:tcPr>
+            <w:tcW w:w="5812" w:type="dxa"/>
+          </w:tcPr>
+          <w:p>
+            <w:pPr>
+              <w:rPr>
+                <w:lang w:val="en-US"/>
+              </w:rPr>
+            </w:pPr>
+            <w:r>
+              <w:rPr>
+                <w:lang w:val="en-US"/>
+              </w:rPr>
+              <w:t>Michael’s phone dies as he walks to his job</w:t>
+            </w:r>
+          </w:p>
+        </w:tc>
+      </w:tr>
+      <w:tr>
+        <w:tc>
+          <w:tcPr>
+            <w:tcW w:w="5246" w:type="dxa"/>
+          </w:tcPr>
+          <w:p>
+            <w:pPr>
+              <w:rPr>
+                <w:lang w:val="en-US"/>
+              </w:rPr>
+            </w:pPr>
+          </w:p>
+        </w:tc>
+        <w:tc>
+          <w:tcPr>
+            <w:tcW w:w="5812" w:type="dxa"/>
+          </w:tcPr>
+          <w:p>
+            <w:pPr>
+              <w:rPr>
+                <w:lang w:val="en-US"/>
+              </w:rPr>
+            </w:pPr>
+            <w:r>
+              <w:rPr>
+                <w:lang w:val="en-US"/>
+              </w:rPr>
+              <w:t>Michael arrives a Larry Caucasian’s and is introduced to the job, signs a release form</w:t>
+            </w:r>
+          </w:p>
+        </w:tc>
+      </w:tr>
+      <w:tr>
+        <w:tc>
+          <w:tcPr>
+            <w:tcW w:w="5246" w:type="dxa"/>
+          </w:tcPr>
+          <w:p>
+            <w:pPr>
+              <w:rPr>
+                <w:lang w:val="en-US"/>
+              </w:rPr>
+            </w:pPr>
+          </w:p>
+        </w:tc>
+        <w:tc>
+          <w:tcPr>
+            <w:tcW w:w="5812" w:type="dxa"/>
+          </w:tcPr>
+          <w:p>
+            <w:pPr>
+              <w:rPr>
+                <w:lang w:val="en-US"/>
+              </w:rPr>
+            </w:pPr>
+            <w:r>
+              <w:rPr>
+                <w:lang w:val="en-US"/>
+              </w:rPr>
+              <w:t xml:space="preserve">Sergej thinks about how </w:t>
+            </w:r>
+            <w:r>
+              <w:rPr>
+                <w:lang w:val="en-US"/>
+              </w:rPr>
+              <w:t>he provoked Michael until he shoved him and how Michael left. He and Paul destroy the car collection. He calls his Mom to chat.</w:t>
+            </w:r>
+          </w:p>
+        </w:tc>
+      </w:tr>
+      <w:tr>
+        <w:tc>
+          <w:tcPr>
+            <w:tcW w:w="5246" w:type="dxa"/>
+          </w:tcPr>
+          <w:p>
+            <w:pPr>
+              <w:rPr>
+                <w:lang w:val="en-US"/>
+              </w:rPr>
+            </w:pPr>
+          </w:p>
+        </w:tc>
+        <w:tc>
+          <w:tcPr>
+            <w:tcW w:w="5812" w:type="dxa"/>
+          </w:tcPr>
+          <w:p>
+            <w:pPr>
+              <w:rPr>
+                <w:lang w:val="en-US"/>
+              </w:rPr>
+            </w:pPr>
+            <w:r>
+              <w:rPr>
+                <w:lang w:val="en-US"/>
+              </w:rPr>
+              <w:t>Lianne tells Michael that Larry tips generously for tear-jerking stories</w:t>
+            </w:r>
+          </w:p>
+        </w:tc>
+      </w:tr>
+      <w:tr>
+        <w:tc>
+          <w:tcPr>
+            <w:tcW w:w="5246" w:type="dxa"/>
+          </w:tcPr>
+          <w:p>
+            <w:pPr>
+              <w:rPr>
+                <w:lang w:val="en-US"/>
+              </w:rPr>
+            </w:pPr>
+          </w:p>
+        </w:tc>
+        <w:tc>
+          <w:tcPr>
+            <w:tcW w:w="5812" w:type="dxa"/>
+          </w:tcPr>
+          <w:p>
+            <w:pPr>
+              <w:rPr>
+                <w:lang w:val="en-US"/>
+              </w:rPr>
+            </w:pPr>
+            <w:r>
+              <w:rPr>
+                <w:lang w:val="en-US"/>
+              </w:rPr>
+              <w:t>Larry introduces Michael to his audience and Sergej presents his supermarket. Larry hires Sergej as a consultant</w:t>
+            </w:r>
+          </w:p>
+        </w:tc>
+      </w:tr>
+      <w:tr>
+        <w:tc>
+          <w:tcPr>
+            <w:tcW w:w="5246" w:type="dxa"/>
+          </w:tcPr>
+          <w:p>
+            <w:pPr>
+              <w:rPr>
+                <w:lang w:val="en-US"/>
+              </w:rPr>
+            </w:pPr>
+          </w:p>
+        </w:tc>
+        <w:tc>
+          <w:tcPr>
+            <w:tcW w:w="5812" w:type="dxa"/>
+          </w:tcPr>
+          <w:p>
+            <w:pPr>
+              <w:rPr>
+                <w:lang w:val="en-US"/>
+              </w:rPr>
+            </w:pPr>
+            <w:r>
+              <w:rPr>
+                <w:lang w:val="en-US"/>
+              </w:rPr>
+              <w:t>Michael and Sergej work side by side over the phone</w:t>
+            </w:r>
+            <w:r>
+              <w:rPr>
+                <w:lang w:val="en-US"/>
+              </w:rPr>
+              <w:t>. Michael rambles and Sergej takes a bath</w:t>
+            </w:r>
+          </w:p>
+        </w:tc>
+      </w:tr>
+      <w:tr>
+        <w:tc>
+          <w:tcPr>
+            <w:tcW w:w="5246" w:type="dxa"/>
+          </w:tcPr>
+          <w:p>
+            <w:pPr>
+              <w:rPr>
+                <w:lang w:val="en-US"/>
+              </w:rPr>
+            </w:pPr>
+          </w:p>
+        </w:tc>
+        <w:tc>
+          <w:tcPr>
+            <w:tcW w:w="5812" w:type="dxa"/>
+          </w:tcPr>
+          <w:p>
+            <w:pPr>
+              <w:rPr>
+                <w:lang w:val="en-US"/>
+              </w:rPr>
+            </w:pPr>
+            <w:r>
+              <w:rPr>
+                <w:lang w:val="en-US"/>
+              </w:rPr>
+              <w:t>Sergej proposes that Michael builds a telescope and Michael calls it a day, satisfied with his work</w:t>
+            </w:r>
+          </w:p>
+        </w:tc>
+      </w:tr>
+      <w:tr>
+        <w:tc>
+          <w:tcPr>
+            <w:tcW w:w="5246" w:type="dxa"/>
+          </w:tcPr>
+          <w:p>
+            <w:pPr>
+              <w:rPr>
+                <w:lang w:val="en-US"/>
+              </w:rPr>
+            </w:pPr>
+          </w:p>
+        </w:tc>
+        <w:tc>
+          <w:tcPr>
+            <w:tcW w:w="5812" w:type="dxa"/>
+          </w:tcPr>
+          <w:p>
+            <w:pPr>
+              <w:rPr>
+                <w:lang w:val="en-US"/>
+              </w:rPr>
+            </w:pPr>
+            <w:r>
+              <w:rPr>
+                <w:lang w:val="en-US"/>
+              </w:rPr>
+              <w:t>Sergej and Michael go on the roof and Sergej asks Michael to accompany him to the airport the next day</w:t>
             </w:r>
           </w:p>
         </w:tc>

</xml_diff>

<commit_message>
make first draft of order
</commit_message>
<xml_diff>
--- a/index.docx
+++ b/index.docx
@@ -44,9 +44,11 @@
             <w:tcW w:w="5246" w:type="dxa"/>
           </w:tcPr>
           <w:p>
+            <w:proofErr w:type="spellStart"/>
             <w:r>
               <w:t>introduction</w:t>
             </w:r>
+            <w:proofErr w:type="spellEnd"/>
           </w:p>
         </w:tc>
         <w:tc>
@@ -115,237 +117,371 @@
               <w:rPr>
                 <w:lang w:val="en-US"/>
               </w:rPr>
-              <w:t>Michael takes the subway to Akash to pick up Sergej</w:t>
-            </w:r>
-          </w:p>
-        </w:tc>
-      </w:tr>
-      <w:tr>
-        <w:tc>
-          <w:tcPr>
-            <w:tcW w:w="5246" w:type="dxa"/>
-          </w:tcPr>
-          <w:p>
-            <w:pPr>
-              <w:rPr>
-                <w:lang w:val="en-US"/>
-              </w:rPr>
-            </w:pPr>
-          </w:p>
-        </w:tc>
-        <w:tc>
-          <w:tcPr>
-            <w:tcW w:w="5812" w:type="dxa"/>
-          </w:tcPr>
-          <w:p>
-            <w:pPr>
-              <w:rPr>
-                <w:lang w:val="en-US"/>
-              </w:rPr>
-            </w:pPr>
-            <w:r>
-              <w:rPr>
-                <w:lang w:val="en-US"/>
-              </w:rPr>
-              <w:t>Michael picks up Sergej, they argue because Sergej does not want to go home</w:t>
-            </w:r>
-          </w:p>
-        </w:tc>
-      </w:tr>
-      <w:tr>
-        <w:tc>
-          <w:tcPr>
-            <w:tcW w:w="5246" w:type="dxa"/>
-          </w:tcPr>
-          <w:p>
-            <w:pPr>
-              <w:rPr>
-                <w:lang w:val="en-US"/>
-              </w:rPr>
-            </w:pPr>
-          </w:p>
-        </w:tc>
-        <w:tc>
-          <w:tcPr>
-            <w:tcW w:w="5812" w:type="dxa"/>
-          </w:tcPr>
-          <w:p>
-            <w:pPr>
-              <w:rPr>
-                <w:lang w:val="en-US"/>
-              </w:rPr>
-            </w:pPr>
-            <w:r>
-              <w:rPr>
-                <w:lang w:val="en-US"/>
-              </w:rPr>
-              <w:t>Michael and Sergej walk to the subway in silence</w:t>
-            </w:r>
-          </w:p>
-        </w:tc>
-      </w:tr>
-      <w:tr>
-        <w:tc>
-          <w:tcPr>
-            <w:tcW w:w="5246" w:type="dxa"/>
-          </w:tcPr>
-          <w:p>
-            <w:pPr>
-              <w:rPr>
-                <w:lang w:val="en-US"/>
-              </w:rPr>
-            </w:pPr>
-          </w:p>
-        </w:tc>
-        <w:tc>
-          <w:tcPr>
-            <w:tcW w:w="5812" w:type="dxa"/>
-          </w:tcPr>
-          <w:p>
-            <w:pPr>
-              <w:rPr>
-                <w:lang w:val="en-US"/>
-              </w:rPr>
-            </w:pPr>
-            <w:r>
-              <w:rPr>
-                <w:lang w:val="en-US"/>
-              </w:rPr>
-              <w:t xml:space="preserve">Michael and Sergej have a major fight, </w:t>
-            </w:r>
-            <w:r>
-              <w:rPr>
-                <w:lang w:val="en-US"/>
-              </w:rPr>
-              <w:t>because Sergej dislikes the activities Michael proposes for their time together</w:t>
-            </w:r>
-          </w:p>
-        </w:tc>
-      </w:tr>
-      <w:tr>
-        <w:tc>
-          <w:tcPr>
-            <w:tcW w:w="5246" w:type="dxa"/>
-          </w:tcPr>
-          <w:p>
-            <w:pPr>
-              <w:rPr>
-                <w:lang w:val="en-US"/>
-              </w:rPr>
-            </w:pPr>
-          </w:p>
-        </w:tc>
-        <w:tc>
-          <w:tcPr>
-            <w:tcW w:w="5812" w:type="dxa"/>
-          </w:tcPr>
-          <w:p>
-            <w:pPr>
-              <w:rPr>
-                <w:lang w:val="en-US"/>
-              </w:rPr>
-            </w:pPr>
-            <w:r>
-              <w:rPr>
-                <w:lang w:val="en-US"/>
-              </w:rPr>
-              <w:t>Michael tries to reconcile with Sergej, but he continues sulking</w:t>
-            </w:r>
-          </w:p>
-        </w:tc>
-      </w:tr>
-      <w:tr>
-        <w:tc>
-          <w:tcPr>
-            <w:tcW w:w="5246" w:type="dxa"/>
-          </w:tcPr>
-          <w:p>
-            <w:pPr>
-              <w:rPr>
-                <w:lang w:val="en-US"/>
-              </w:rPr>
-            </w:pPr>
-          </w:p>
-        </w:tc>
-        <w:tc>
-          <w:tcPr>
-            <w:tcW w:w="5812" w:type="dxa"/>
-          </w:tcPr>
-          <w:p>
-            <w:pPr>
-              <w:rPr>
-                <w:lang w:val="en-US"/>
-              </w:rPr>
-            </w:pPr>
-            <w:r>
-              <w:rPr>
-                <w:lang w:val="en-US"/>
-              </w:rPr>
-              <w:t>Michael tries out Bank Holiday and puts Sergej to bed without a satisfactory reconciliation</w:t>
-            </w:r>
-          </w:p>
-        </w:tc>
-      </w:tr>
-      <w:tr>
-        <w:tc>
-          <w:tcPr>
-            <w:tcW w:w="5246" w:type="dxa"/>
-          </w:tcPr>
-          <w:p>
-            <w:pPr>
-              <w:rPr>
-                <w:lang w:val="en-US"/>
-              </w:rPr>
-            </w:pPr>
-            <w:r>
-              <w:rPr>
-                <w:lang w:val="en-US"/>
-              </w:rPr>
-              <w:t>Wanda comes home from West Berlin, Michael describes his lookout, introduces Oma and Opa, Wanda throws up to mark the beginning of her pregnancy</w:t>
-            </w:r>
-          </w:p>
-        </w:tc>
-        <w:tc>
-          <w:tcPr>
-            <w:tcW w:w="5812" w:type="dxa"/>
-          </w:tcPr>
-          <w:p>
-            <w:pPr>
-              <w:rPr>
-                <w:lang w:val="en-US"/>
-              </w:rPr>
-            </w:pPr>
-          </w:p>
-        </w:tc>
-      </w:tr>
-      <w:tr>
-        <w:tc>
-          <w:tcPr>
-            <w:tcW w:w="5246" w:type="dxa"/>
-          </w:tcPr>
-          <w:p>
-            <w:pPr>
-              <w:rPr>
-                <w:lang w:val="en-US"/>
-              </w:rPr>
-            </w:pPr>
-          </w:p>
-        </w:tc>
-        <w:tc>
-          <w:tcPr>
-            <w:tcW w:w="5812" w:type="dxa"/>
-          </w:tcPr>
-          <w:p>
-            <w:pPr>
-              <w:rPr>
-                <w:lang w:val="en-US"/>
-              </w:rPr>
-            </w:pPr>
-            <w:r>
-              <w:rPr>
-                <w:lang w:val="en-US"/>
-              </w:rPr>
-              <w:t>Michael and Sergej play paintball with Akash and Patrick</w:t>
+              <w:t xml:space="preserve">Michael takes the subway to Akash to pick up </w:t>
+            </w:r>
+            <w:proofErr w:type="spellStart"/>
+            <w:r>
+              <w:rPr>
+                <w:lang w:val="en-US"/>
+              </w:rPr>
+              <w:t>Sergej</w:t>
+            </w:r>
+            <w:proofErr w:type="spellEnd"/>
+          </w:p>
+        </w:tc>
+      </w:tr>
+      <w:tr>
+        <w:tc>
+          <w:tcPr>
+            <w:tcW w:w="5246" w:type="dxa"/>
+          </w:tcPr>
+          <w:p>
+            <w:pPr>
+              <w:rPr>
+                <w:lang w:val="en-US"/>
+              </w:rPr>
+            </w:pPr>
+          </w:p>
+        </w:tc>
+        <w:tc>
+          <w:tcPr>
+            <w:tcW w:w="5812" w:type="dxa"/>
+          </w:tcPr>
+          <w:p>
+            <w:pPr>
+              <w:rPr>
+                <w:lang w:val="en-US"/>
+              </w:rPr>
+            </w:pPr>
+            <w:r>
+              <w:rPr>
+                <w:lang w:val="en-US"/>
+              </w:rPr>
+              <w:t xml:space="preserve">Michael picks up </w:t>
+            </w:r>
+            <w:proofErr w:type="spellStart"/>
+            <w:r>
+              <w:rPr>
+                <w:lang w:val="en-US"/>
+              </w:rPr>
+              <w:t>Sergej</w:t>
+            </w:r>
+            <w:proofErr w:type="spellEnd"/>
+            <w:r>
+              <w:rPr>
+                <w:lang w:val="en-US"/>
+              </w:rPr>
+              <w:t xml:space="preserve">, they argue because </w:t>
+            </w:r>
+            <w:proofErr w:type="spellStart"/>
+            <w:r>
+              <w:rPr>
+                <w:lang w:val="en-US"/>
+              </w:rPr>
+              <w:t>Sergej</w:t>
+            </w:r>
+            <w:proofErr w:type="spellEnd"/>
+            <w:r>
+              <w:rPr>
+                <w:lang w:val="en-US"/>
+              </w:rPr>
+              <w:t xml:space="preserve"> does not want to go home</w:t>
+            </w:r>
+          </w:p>
+        </w:tc>
+      </w:tr>
+      <w:tr>
+        <w:tc>
+          <w:tcPr>
+            <w:tcW w:w="5246" w:type="dxa"/>
+          </w:tcPr>
+          <w:p>
+            <w:pPr>
+              <w:rPr>
+                <w:lang w:val="en-US"/>
+              </w:rPr>
+            </w:pPr>
+          </w:p>
+        </w:tc>
+        <w:tc>
+          <w:tcPr>
+            <w:tcW w:w="5812" w:type="dxa"/>
+          </w:tcPr>
+          <w:p>
+            <w:pPr>
+              <w:rPr>
+                <w:lang w:val="en-US"/>
+              </w:rPr>
+            </w:pPr>
+            <w:r>
+              <w:rPr>
+                <w:lang w:val="en-US"/>
+              </w:rPr>
+              <w:t xml:space="preserve">Michael and </w:t>
+            </w:r>
+            <w:proofErr w:type="spellStart"/>
+            <w:r>
+              <w:rPr>
+                <w:lang w:val="en-US"/>
+              </w:rPr>
+              <w:t>Sergej</w:t>
+            </w:r>
+            <w:proofErr w:type="spellEnd"/>
+            <w:r>
+              <w:rPr>
+                <w:lang w:val="en-US"/>
+              </w:rPr>
+              <w:t xml:space="preserve"> walk to the subway in silence</w:t>
+            </w:r>
+          </w:p>
+        </w:tc>
+      </w:tr>
+      <w:tr>
+        <w:tc>
+          <w:tcPr>
+            <w:tcW w:w="5246" w:type="dxa"/>
+          </w:tcPr>
+          <w:p>
+            <w:pPr>
+              <w:rPr>
+                <w:lang w:val="en-US"/>
+              </w:rPr>
+            </w:pPr>
+          </w:p>
+        </w:tc>
+        <w:tc>
+          <w:tcPr>
+            <w:tcW w:w="5812" w:type="dxa"/>
+          </w:tcPr>
+          <w:p>
+            <w:pPr>
+              <w:rPr>
+                <w:lang w:val="en-US"/>
+              </w:rPr>
+            </w:pPr>
+            <w:r>
+              <w:rPr>
+                <w:lang w:val="en-US"/>
+              </w:rPr>
+              <w:t xml:space="preserve">Michael and </w:t>
+            </w:r>
+            <w:proofErr w:type="spellStart"/>
+            <w:r>
+              <w:rPr>
+                <w:lang w:val="en-US"/>
+              </w:rPr>
+              <w:t>Sergej</w:t>
+            </w:r>
+            <w:proofErr w:type="spellEnd"/>
+            <w:r>
+              <w:rPr>
+                <w:lang w:val="en-US"/>
+              </w:rPr>
+              <w:t xml:space="preserve"> have a major fight, </w:t>
+            </w:r>
+            <w:r>
+              <w:rPr>
+                <w:lang w:val="en-US"/>
+              </w:rPr>
+              <w:t xml:space="preserve">because </w:t>
+            </w:r>
+            <w:proofErr w:type="spellStart"/>
+            <w:r>
+              <w:rPr>
+                <w:lang w:val="en-US"/>
+              </w:rPr>
+              <w:t>Sergej</w:t>
+            </w:r>
+            <w:proofErr w:type="spellEnd"/>
+            <w:r>
+              <w:rPr>
+                <w:lang w:val="en-US"/>
+              </w:rPr>
+              <w:t xml:space="preserve"> dislikes the activities Michael proposes for their time together</w:t>
+            </w:r>
+          </w:p>
+        </w:tc>
+      </w:tr>
+      <w:tr>
+        <w:tc>
+          <w:tcPr>
+            <w:tcW w:w="5246" w:type="dxa"/>
+          </w:tcPr>
+          <w:p>
+            <w:pPr>
+              <w:rPr>
+                <w:lang w:val="en-US"/>
+              </w:rPr>
+            </w:pPr>
+          </w:p>
+        </w:tc>
+        <w:tc>
+          <w:tcPr>
+            <w:tcW w:w="5812" w:type="dxa"/>
+          </w:tcPr>
+          <w:p>
+            <w:pPr>
+              <w:rPr>
+                <w:lang w:val="en-US"/>
+              </w:rPr>
+            </w:pPr>
+            <w:r>
+              <w:rPr>
+                <w:lang w:val="en-US"/>
+              </w:rPr>
+              <w:t xml:space="preserve">Michael tries to reconcile with </w:t>
+            </w:r>
+            <w:proofErr w:type="spellStart"/>
+            <w:r>
+              <w:rPr>
+                <w:lang w:val="en-US"/>
+              </w:rPr>
+              <w:t>Sergej</w:t>
+            </w:r>
+            <w:proofErr w:type="spellEnd"/>
+            <w:r>
+              <w:rPr>
+                <w:lang w:val="en-US"/>
+              </w:rPr>
+              <w:t>, but he continues sulking</w:t>
+            </w:r>
+          </w:p>
+        </w:tc>
+      </w:tr>
+      <w:tr>
+        <w:tc>
+          <w:tcPr>
+            <w:tcW w:w="5246" w:type="dxa"/>
+          </w:tcPr>
+          <w:p>
+            <w:pPr>
+              <w:rPr>
+                <w:lang w:val="en-US"/>
+              </w:rPr>
+            </w:pPr>
+          </w:p>
+        </w:tc>
+        <w:tc>
+          <w:tcPr>
+            <w:tcW w:w="5812" w:type="dxa"/>
+          </w:tcPr>
+          <w:p>
+            <w:pPr>
+              <w:rPr>
+                <w:lang w:val="en-US"/>
+              </w:rPr>
+            </w:pPr>
+            <w:r>
+              <w:rPr>
+                <w:lang w:val="en-US"/>
+              </w:rPr>
+              <w:t xml:space="preserve">Michael tries out Bank Holiday and puts </w:t>
+            </w:r>
+            <w:proofErr w:type="spellStart"/>
+            <w:r>
+              <w:rPr>
+                <w:lang w:val="en-US"/>
+              </w:rPr>
+              <w:t>Sergej</w:t>
+            </w:r>
+            <w:proofErr w:type="spellEnd"/>
+            <w:r>
+              <w:rPr>
+                <w:lang w:val="en-US"/>
+              </w:rPr>
+              <w:t xml:space="preserve"> to bed without a satisfactory reconciliation</w:t>
+            </w:r>
+          </w:p>
+        </w:tc>
+      </w:tr>
+      <w:tr>
+        <w:tc>
+          <w:tcPr>
+            <w:tcW w:w="5246" w:type="dxa"/>
+          </w:tcPr>
+          <w:p>
+            <w:pPr>
+              <w:rPr>
+                <w:lang w:val="en-US"/>
+              </w:rPr>
+            </w:pPr>
+            <w:r>
+              <w:rPr>
+                <w:lang w:val="en-US"/>
+              </w:rPr>
+              <w:t xml:space="preserve">Wanda comes home from West Berlin, Michael describes his lookout, introduces Oma and </w:t>
+            </w:r>
+            <w:proofErr w:type="spellStart"/>
+            <w:r>
+              <w:rPr>
+                <w:lang w:val="en-US"/>
+              </w:rPr>
+              <w:t>Opa</w:t>
+            </w:r>
+            <w:proofErr w:type="spellEnd"/>
+            <w:r>
+              <w:rPr>
+                <w:lang w:val="en-US"/>
+              </w:rPr>
+              <w:t>, Wanda throws up to mark the beginning of her pregnancy</w:t>
+            </w:r>
+          </w:p>
+        </w:tc>
+        <w:tc>
+          <w:tcPr>
+            <w:tcW w:w="5812" w:type="dxa"/>
+          </w:tcPr>
+          <w:p>
+            <w:pPr>
+              <w:rPr>
+                <w:lang w:val="en-US"/>
+              </w:rPr>
+            </w:pPr>
+          </w:p>
+        </w:tc>
+      </w:tr>
+      <w:tr>
+        <w:tc>
+          <w:tcPr>
+            <w:tcW w:w="5246" w:type="dxa"/>
+          </w:tcPr>
+          <w:p>
+            <w:pPr>
+              <w:rPr>
+                <w:lang w:val="en-US"/>
+              </w:rPr>
+            </w:pPr>
+          </w:p>
+        </w:tc>
+        <w:tc>
+          <w:tcPr>
+            <w:tcW w:w="5812" w:type="dxa"/>
+          </w:tcPr>
+          <w:p>
+            <w:pPr>
+              <w:rPr>
+                <w:lang w:val="en-US"/>
+              </w:rPr>
+            </w:pPr>
+            <w:r>
+              <w:rPr>
+                <w:lang w:val="en-US"/>
+              </w:rPr>
+              <w:t xml:space="preserve">Michael and </w:t>
+            </w:r>
+            <w:proofErr w:type="spellStart"/>
+            <w:r>
+              <w:rPr>
+                <w:lang w:val="en-US"/>
+              </w:rPr>
+              <w:t>Sergej</w:t>
+            </w:r>
+            <w:proofErr w:type="spellEnd"/>
+            <w:r>
+              <w:rPr>
+                <w:lang w:val="en-US"/>
+              </w:rPr>
+              <w:t xml:space="preserve"> play paintball with Akash and Patrick</w:t>
             </w:r>
           </w:p>
         </w:tc>
@@ -441,173 +577,265 @@
               <w:rPr>
                 <w:lang w:val="en-US"/>
               </w:rPr>
-              <w:t>Michael is fired, he reassures Sergej about the shape of his nose</w:t>
-            </w:r>
-          </w:p>
-        </w:tc>
-      </w:tr>
-      <w:tr>
-        <w:tc>
-          <w:tcPr>
-            <w:tcW w:w="5246" w:type="dxa"/>
-          </w:tcPr>
-          <w:p>
-            <w:pPr>
-              <w:rPr>
-                <w:lang w:val="en-US"/>
-              </w:rPr>
-            </w:pPr>
-            <w:r>
-              <w:rPr>
-                <w:lang w:val="en-US"/>
-              </w:rPr>
-              <w:t>Michael and Robert abuse Wanda’s camera to make a rap video, whose lyrics upset Wanda. Michael is sent to sleep at Lule’s</w:t>
-            </w:r>
-          </w:p>
-        </w:tc>
-        <w:tc>
-          <w:tcPr>
-            <w:tcW w:w="5812" w:type="dxa"/>
-          </w:tcPr>
-          <w:p>
-            <w:pPr>
-              <w:rPr>
-                <w:lang w:val="en-US"/>
-              </w:rPr>
-            </w:pPr>
-          </w:p>
-        </w:tc>
-      </w:tr>
-      <w:tr>
-        <w:tc>
-          <w:tcPr>
-            <w:tcW w:w="5246" w:type="dxa"/>
-          </w:tcPr>
-          <w:p>
-            <w:pPr>
-              <w:rPr>
-                <w:lang w:val="en-US"/>
-              </w:rPr>
-            </w:pPr>
-          </w:p>
-        </w:tc>
-        <w:tc>
-          <w:tcPr>
-            <w:tcW w:w="5812" w:type="dxa"/>
-          </w:tcPr>
-          <w:p>
-            <w:pPr>
-              <w:rPr>
-                <w:lang w:val="en-US"/>
-              </w:rPr>
-            </w:pPr>
-            <w:r>
-              <w:rPr>
-                <w:lang w:val="en-US"/>
-              </w:rPr>
-              <w:t>Michael and Sergej go grocery shopping and Michael gets into a fight</w:t>
-            </w:r>
-          </w:p>
-        </w:tc>
-      </w:tr>
-      <w:tr>
-        <w:tc>
-          <w:tcPr>
-            <w:tcW w:w="5246" w:type="dxa"/>
-          </w:tcPr>
-          <w:p>
-            <w:pPr>
-              <w:rPr>
-                <w:lang w:val="en-US"/>
-              </w:rPr>
-            </w:pPr>
-            <w:r>
-              <w:rPr>
-                <w:lang w:val="en-US"/>
-              </w:rPr>
-              <w:t>Oma and Opa learn about the pregnancy, Wanda moves into her own apartment</w:t>
-            </w:r>
-          </w:p>
-        </w:tc>
-        <w:tc>
-          <w:tcPr>
-            <w:tcW w:w="5812" w:type="dxa"/>
-          </w:tcPr>
-          <w:p>
-            <w:pPr>
-              <w:rPr>
-                <w:lang w:val="en-US"/>
-              </w:rPr>
-            </w:pPr>
-          </w:p>
-        </w:tc>
-      </w:tr>
-      <w:tr>
-        <w:tc>
-          <w:tcPr>
-            <w:tcW w:w="5246" w:type="dxa"/>
-          </w:tcPr>
-          <w:p>
-            <w:pPr>
-              <w:rPr>
-                <w:lang w:val="en-US"/>
-              </w:rPr>
-            </w:pPr>
-          </w:p>
-        </w:tc>
-        <w:tc>
-          <w:tcPr>
-            <w:tcW w:w="5812" w:type="dxa"/>
-          </w:tcPr>
-          <w:p>
-            <w:pPr>
-              <w:rPr>
-                <w:lang w:val="en-US"/>
-              </w:rPr>
-            </w:pPr>
-            <w:r>
-              <w:rPr>
-                <w:lang w:val="en-US"/>
-              </w:rPr>
-              <w:t>Michael joins Freddy F, Sergej has</w:t>
-            </w:r>
-            <w:r>
-              <w:rPr>
-                <w:lang w:val="en-US"/>
-              </w:rPr>
-              <w:t xml:space="preserve"> an eery experience on Bank Holiday and calls his mum to calm him down</w:t>
-            </w:r>
-          </w:p>
-        </w:tc>
-      </w:tr>
-      <w:tr>
-        <w:tc>
-          <w:tcPr>
-            <w:tcW w:w="5246" w:type="dxa"/>
-          </w:tcPr>
-          <w:p>
-            <w:pPr>
-              <w:rPr>
-                <w:lang w:val="en-US"/>
-              </w:rPr>
-            </w:pPr>
-          </w:p>
-        </w:tc>
-        <w:tc>
-          <w:tcPr>
-            <w:tcW w:w="5812" w:type="dxa"/>
-          </w:tcPr>
-          <w:p>
-            <w:pPr>
-              <w:rPr>
-                <w:lang w:val="en-US"/>
-              </w:rPr>
-            </w:pPr>
-            <w:r>
-              <w:rPr>
-                <w:lang w:val="en-US"/>
-              </w:rPr>
-              <w:t>Michael comes back and finds Sergej disturbed and on the phone, they make ghost traps together</w:t>
+              <w:t xml:space="preserve">Michael is fired, he reassures </w:t>
+            </w:r>
+            <w:proofErr w:type="spellStart"/>
+            <w:r>
+              <w:rPr>
+                <w:lang w:val="en-US"/>
+              </w:rPr>
+              <w:t>Sergej</w:t>
+            </w:r>
+            <w:proofErr w:type="spellEnd"/>
+            <w:r>
+              <w:rPr>
+                <w:lang w:val="en-US"/>
+              </w:rPr>
+              <w:t xml:space="preserve"> about the shape of his nose</w:t>
+            </w:r>
+          </w:p>
+        </w:tc>
+      </w:tr>
+      <w:tr>
+        <w:tc>
+          <w:tcPr>
+            <w:tcW w:w="5246" w:type="dxa"/>
+          </w:tcPr>
+          <w:p>
+            <w:pPr>
+              <w:rPr>
+                <w:lang w:val="en-US"/>
+              </w:rPr>
+            </w:pPr>
+            <w:r>
+              <w:rPr>
+                <w:lang w:val="en-US"/>
+              </w:rPr>
+              <w:t xml:space="preserve">Michael and Robert abuse Wanda’s camera to make a rap video, whose lyrics upset Wanda. Michael is sent to sleep at </w:t>
+            </w:r>
+            <w:proofErr w:type="spellStart"/>
+            <w:r>
+              <w:rPr>
+                <w:lang w:val="en-US"/>
+              </w:rPr>
+              <w:t>Lule’s</w:t>
+            </w:r>
+            <w:proofErr w:type="spellEnd"/>
+          </w:p>
+        </w:tc>
+        <w:tc>
+          <w:tcPr>
+            <w:tcW w:w="5812" w:type="dxa"/>
+          </w:tcPr>
+          <w:p>
+            <w:pPr>
+              <w:rPr>
+                <w:lang w:val="en-US"/>
+              </w:rPr>
+            </w:pPr>
+          </w:p>
+        </w:tc>
+      </w:tr>
+      <w:tr>
+        <w:tc>
+          <w:tcPr>
+            <w:tcW w:w="5246" w:type="dxa"/>
+          </w:tcPr>
+          <w:p>
+            <w:pPr>
+              <w:rPr>
+                <w:lang w:val="en-US"/>
+              </w:rPr>
+            </w:pPr>
+          </w:p>
+        </w:tc>
+        <w:tc>
+          <w:tcPr>
+            <w:tcW w:w="5812" w:type="dxa"/>
+          </w:tcPr>
+          <w:p>
+            <w:pPr>
+              <w:rPr>
+                <w:lang w:val="en-US"/>
+              </w:rPr>
+            </w:pPr>
+            <w:r>
+              <w:rPr>
+                <w:lang w:val="en-US"/>
+              </w:rPr>
+              <w:t xml:space="preserve">Michael and </w:t>
+            </w:r>
+            <w:proofErr w:type="spellStart"/>
+            <w:r>
+              <w:rPr>
+                <w:lang w:val="en-US"/>
+              </w:rPr>
+              <w:t>Sergej</w:t>
+            </w:r>
+            <w:proofErr w:type="spellEnd"/>
+            <w:r>
+              <w:rPr>
+                <w:lang w:val="en-US"/>
+              </w:rPr>
+              <w:t xml:space="preserve"> go grocery shopping and Michael gets into a fight</w:t>
+            </w:r>
+          </w:p>
+        </w:tc>
+      </w:tr>
+      <w:tr>
+        <w:tc>
+          <w:tcPr>
+            <w:tcW w:w="5246" w:type="dxa"/>
+          </w:tcPr>
+          <w:p>
+            <w:pPr>
+              <w:rPr>
+                <w:lang w:val="en-US"/>
+              </w:rPr>
+            </w:pPr>
+            <w:r>
+              <w:rPr>
+                <w:lang w:val="en-US"/>
+              </w:rPr>
+              <w:t xml:space="preserve">Oma and </w:t>
+            </w:r>
+            <w:proofErr w:type="spellStart"/>
+            <w:r>
+              <w:rPr>
+                <w:lang w:val="en-US"/>
+              </w:rPr>
+              <w:t>Opa</w:t>
+            </w:r>
+            <w:proofErr w:type="spellEnd"/>
+            <w:r>
+              <w:rPr>
+                <w:lang w:val="en-US"/>
+              </w:rPr>
+              <w:t xml:space="preserve"> learn about the pregnancy, Wanda moves into her own apartment</w:t>
+            </w:r>
+          </w:p>
+        </w:tc>
+        <w:tc>
+          <w:tcPr>
+            <w:tcW w:w="5812" w:type="dxa"/>
+          </w:tcPr>
+          <w:p>
+            <w:pPr>
+              <w:rPr>
+                <w:lang w:val="en-US"/>
+              </w:rPr>
+            </w:pPr>
+          </w:p>
+        </w:tc>
+      </w:tr>
+      <w:tr>
+        <w:tc>
+          <w:tcPr>
+            <w:tcW w:w="5246" w:type="dxa"/>
+          </w:tcPr>
+          <w:p>
+            <w:pPr>
+              <w:rPr>
+                <w:lang w:val="en-US"/>
+              </w:rPr>
+            </w:pPr>
+          </w:p>
+        </w:tc>
+        <w:tc>
+          <w:tcPr>
+            <w:tcW w:w="5812" w:type="dxa"/>
+          </w:tcPr>
+          <w:p>
+            <w:pPr>
+              <w:rPr>
+                <w:lang w:val="en-US"/>
+              </w:rPr>
+            </w:pPr>
+            <w:r>
+              <w:rPr>
+                <w:lang w:val="en-US"/>
+              </w:rPr>
+              <w:t xml:space="preserve">Michael joins Freddy F, </w:t>
+            </w:r>
+            <w:proofErr w:type="spellStart"/>
+            <w:r>
+              <w:rPr>
+                <w:lang w:val="en-US"/>
+              </w:rPr>
+              <w:t>Sergej</w:t>
+            </w:r>
+            <w:proofErr w:type="spellEnd"/>
+            <w:r>
+              <w:rPr>
+                <w:lang w:val="en-US"/>
+              </w:rPr>
+              <w:t xml:space="preserve"> has</w:t>
+            </w:r>
+            <w:r>
+              <w:rPr>
+                <w:lang w:val="en-US"/>
+              </w:rPr>
+              <w:t xml:space="preserve"> an </w:t>
+            </w:r>
+            <w:proofErr w:type="spellStart"/>
+            <w:r>
+              <w:rPr>
+                <w:lang w:val="en-US"/>
+              </w:rPr>
+              <w:t>eery</w:t>
+            </w:r>
+            <w:proofErr w:type="spellEnd"/>
+            <w:r>
+              <w:rPr>
+                <w:lang w:val="en-US"/>
+              </w:rPr>
+              <w:t xml:space="preserve"> experience on Bank Holiday and calls his mum to calm him down</w:t>
+            </w:r>
+          </w:p>
+        </w:tc>
+      </w:tr>
+      <w:tr>
+        <w:tc>
+          <w:tcPr>
+            <w:tcW w:w="5246" w:type="dxa"/>
+          </w:tcPr>
+          <w:p>
+            <w:pPr>
+              <w:rPr>
+                <w:lang w:val="en-US"/>
+              </w:rPr>
+            </w:pPr>
+          </w:p>
+        </w:tc>
+        <w:tc>
+          <w:tcPr>
+            <w:tcW w:w="5812" w:type="dxa"/>
+          </w:tcPr>
+          <w:p>
+            <w:pPr>
+              <w:rPr>
+                <w:lang w:val="en-US"/>
+              </w:rPr>
+            </w:pPr>
+            <w:r>
+              <w:rPr>
+                <w:lang w:val="en-US"/>
+              </w:rPr>
+              <w:t xml:space="preserve">Michael comes back and finds </w:t>
+            </w:r>
+            <w:proofErr w:type="spellStart"/>
+            <w:r>
+              <w:rPr>
+                <w:lang w:val="en-US"/>
+              </w:rPr>
+              <w:t>Sergej</w:t>
+            </w:r>
+            <w:proofErr w:type="spellEnd"/>
+            <w:r>
+              <w:rPr>
+                <w:lang w:val="en-US"/>
+              </w:rPr>
+              <w:t xml:space="preserve"> disturbed and on the phone, they make ghost traps together</w:t>
             </w:r>
           </w:p>
         </w:tc>
@@ -703,7 +931,35 @@
               <w:rPr>
                 <w:lang w:val="en-US"/>
               </w:rPr>
-              <w:t>Michael and Sergej play BH over breakfast. Sergej wants to work for his friend’s parents</w:t>
+              <w:t xml:space="preserve">Michael and </w:t>
+            </w:r>
+            <w:proofErr w:type="spellStart"/>
+            <w:r>
+              <w:rPr>
+                <w:lang w:val="en-US"/>
+              </w:rPr>
+              <w:t>Sergej</w:t>
+            </w:r>
+            <w:proofErr w:type="spellEnd"/>
+            <w:r>
+              <w:rPr>
+                <w:lang w:val="en-US"/>
+              </w:rPr>
+              <w:t xml:space="preserve"> play BH over breakfast. </w:t>
+            </w:r>
+            <w:proofErr w:type="spellStart"/>
+            <w:r>
+              <w:rPr>
+                <w:lang w:val="en-US"/>
+              </w:rPr>
+              <w:t>Sergej</w:t>
+            </w:r>
+            <w:proofErr w:type="spellEnd"/>
+            <w:r>
+              <w:rPr>
+                <w:lang w:val="en-US"/>
+              </w:rPr>
+              <w:t xml:space="preserve"> wants to work for his friend’s parents</w:t>
             </w:r>
           </w:p>
         </w:tc>
@@ -724,51 +980,73 @@
                 <w:lang w:val="en-US"/>
               </w:rPr>
               <w:lastRenderedPageBreak/>
-              <w:t>Michael’s favorite temp dad Lule, Wanda’s career as a photojournalist picks up speed</w:t>
-            </w:r>
-          </w:p>
-        </w:tc>
-        <w:tc>
-          <w:tcPr>
-            <w:tcW w:w="5812" w:type="dxa"/>
-          </w:tcPr>
-          <w:p>
-            <w:pPr>
-              <w:rPr>
-                <w:lang w:val="en-US"/>
-              </w:rPr>
-            </w:pPr>
-          </w:p>
-        </w:tc>
-      </w:tr>
-      <w:tr>
-        <w:tc>
-          <w:tcPr>
-            <w:tcW w:w="5246" w:type="dxa"/>
-          </w:tcPr>
-          <w:p>
-            <w:pPr>
-              <w:rPr>
-                <w:lang w:val="en-US"/>
-              </w:rPr>
-            </w:pPr>
-          </w:p>
-        </w:tc>
-        <w:tc>
-          <w:tcPr>
-            <w:tcW w:w="5812" w:type="dxa"/>
-          </w:tcPr>
-          <w:p>
-            <w:pPr>
-              <w:rPr>
-                <w:lang w:val="en-US"/>
-              </w:rPr>
-            </w:pPr>
-            <w:r>
-              <w:rPr>
-                <w:lang w:val="en-US"/>
-              </w:rPr>
-              <w:t xml:space="preserve">Sergej gets the job, </w:t>
+              <w:t xml:space="preserve">Michael’s favorite temp dad </w:t>
+            </w:r>
+            <w:proofErr w:type="spellStart"/>
+            <w:r>
+              <w:rPr>
+                <w:lang w:val="en-US"/>
+              </w:rPr>
+              <w:t>Lule</w:t>
+            </w:r>
+            <w:proofErr w:type="spellEnd"/>
+            <w:r>
+              <w:rPr>
+                <w:lang w:val="en-US"/>
+              </w:rPr>
+              <w:t>, Wanda’s career as a photojournalist picks up speed</w:t>
+            </w:r>
+          </w:p>
+        </w:tc>
+        <w:tc>
+          <w:tcPr>
+            <w:tcW w:w="5812" w:type="dxa"/>
+          </w:tcPr>
+          <w:p>
+            <w:pPr>
+              <w:rPr>
+                <w:lang w:val="en-US"/>
+              </w:rPr>
+            </w:pPr>
+          </w:p>
+        </w:tc>
+      </w:tr>
+      <w:tr>
+        <w:tc>
+          <w:tcPr>
+            <w:tcW w:w="5246" w:type="dxa"/>
+          </w:tcPr>
+          <w:p>
+            <w:pPr>
+              <w:rPr>
+                <w:lang w:val="en-US"/>
+              </w:rPr>
+            </w:pPr>
+          </w:p>
+        </w:tc>
+        <w:tc>
+          <w:tcPr>
+            <w:tcW w:w="5812" w:type="dxa"/>
+          </w:tcPr>
+          <w:p>
+            <w:pPr>
+              <w:rPr>
+                <w:lang w:val="en-US"/>
+              </w:rPr>
+            </w:pPr>
+            <w:proofErr w:type="spellStart"/>
+            <w:r>
+              <w:rPr>
+                <w:lang w:val="en-US"/>
+              </w:rPr>
+              <w:t>Sergej</w:t>
+            </w:r>
+            <w:proofErr w:type="spellEnd"/>
+            <w:r>
+              <w:rPr>
+                <w:lang w:val="en-US"/>
+              </w:rPr>
+              <w:t xml:space="preserve"> gets the job, </w:t>
             </w:r>
             <w:r>
               <w:rPr>
@@ -896,43 +1174,59 @@
                 <w:lang w:val="en-US"/>
               </w:rPr>
             </w:pPr>
-            <w:r>
-              <w:rPr>
-                <w:lang w:val="en-US"/>
-              </w:rPr>
-              <w:t>Sergej calls, panicked, Michael offers to stay on the phone</w:t>
-            </w:r>
-          </w:p>
-        </w:tc>
-      </w:tr>
-      <w:tr>
-        <w:tc>
-          <w:tcPr>
-            <w:tcW w:w="5246" w:type="dxa"/>
-          </w:tcPr>
-          <w:p>
-            <w:pPr>
-              <w:rPr>
-                <w:lang w:val="en-US"/>
-              </w:rPr>
-            </w:pPr>
-          </w:p>
-        </w:tc>
-        <w:tc>
-          <w:tcPr>
-            <w:tcW w:w="5812" w:type="dxa"/>
-          </w:tcPr>
-          <w:p>
-            <w:pPr>
-              <w:rPr>
-                <w:lang w:val="en-US"/>
-              </w:rPr>
-            </w:pPr>
-            <w:r>
-              <w:rPr>
-                <w:lang w:val="en-US"/>
-              </w:rPr>
-              <w:t>Sergej is freaked out by a glitch in BH</w:t>
+            <w:proofErr w:type="spellStart"/>
+            <w:r>
+              <w:rPr>
+                <w:lang w:val="en-US"/>
+              </w:rPr>
+              <w:t>Sergej</w:t>
+            </w:r>
+            <w:proofErr w:type="spellEnd"/>
+            <w:r>
+              <w:rPr>
+                <w:lang w:val="en-US"/>
+              </w:rPr>
+              <w:t xml:space="preserve"> calls, panicked, Michael offers to stay on the phone</w:t>
+            </w:r>
+          </w:p>
+        </w:tc>
+      </w:tr>
+      <w:tr>
+        <w:tc>
+          <w:tcPr>
+            <w:tcW w:w="5246" w:type="dxa"/>
+          </w:tcPr>
+          <w:p>
+            <w:pPr>
+              <w:rPr>
+                <w:lang w:val="en-US"/>
+              </w:rPr>
+            </w:pPr>
+          </w:p>
+        </w:tc>
+        <w:tc>
+          <w:tcPr>
+            <w:tcW w:w="5812" w:type="dxa"/>
+          </w:tcPr>
+          <w:p>
+            <w:pPr>
+              <w:rPr>
+                <w:lang w:val="en-US"/>
+              </w:rPr>
+            </w:pPr>
+            <w:proofErr w:type="spellStart"/>
+            <w:r>
+              <w:rPr>
+                <w:lang w:val="en-US"/>
+              </w:rPr>
+              <w:t>Sergej</w:t>
+            </w:r>
+            <w:proofErr w:type="spellEnd"/>
+            <w:r>
+              <w:rPr>
+                <w:lang w:val="en-US"/>
+              </w:rPr>
+              <w:t xml:space="preserve"> is freaked out by a glitch in BH</w:t>
             </w:r>
             <w:r>
               <w:rPr>
@@ -970,103 +1264,159 @@
               <w:rPr>
                 <w:lang w:val="en-US"/>
               </w:rPr>
-              <w:t>Michael makes his way to the destination on the construction site while Sergej plays BH skirmish</w:t>
-            </w:r>
-          </w:p>
-        </w:tc>
-      </w:tr>
-      <w:tr>
-        <w:tc>
-          <w:tcPr>
-            <w:tcW w:w="5246" w:type="dxa"/>
-          </w:tcPr>
-          <w:p>
-            <w:pPr>
-              <w:rPr>
-                <w:lang w:val="en-US"/>
-              </w:rPr>
-            </w:pPr>
-          </w:p>
-        </w:tc>
-        <w:tc>
-          <w:tcPr>
-            <w:tcW w:w="5812" w:type="dxa"/>
-          </w:tcPr>
-          <w:p>
-            <w:pPr>
-              <w:rPr>
-                <w:lang w:val="en-US"/>
-              </w:rPr>
-            </w:pPr>
-            <w:r>
-              <w:rPr>
-                <w:lang w:val="en-US"/>
-              </w:rPr>
-              <w:t>Michael gets the tarp, Sergej encounters the man of a thousand voices and freaks out again</w:t>
-            </w:r>
-          </w:p>
-        </w:tc>
-      </w:tr>
-      <w:tr>
-        <w:tc>
-          <w:tcPr>
-            <w:tcW w:w="5246" w:type="dxa"/>
-          </w:tcPr>
-          <w:p>
-            <w:pPr>
-              <w:rPr>
-                <w:lang w:val="en-US"/>
-              </w:rPr>
-            </w:pPr>
-          </w:p>
-        </w:tc>
-        <w:tc>
-          <w:tcPr>
-            <w:tcW w:w="5812" w:type="dxa"/>
-          </w:tcPr>
-          <w:p>
-            <w:pPr>
-              <w:rPr>
-                <w:lang w:val="en-US"/>
-              </w:rPr>
-            </w:pPr>
-            <w:r>
-              <w:rPr>
-                <w:lang w:val="en-US"/>
-              </w:rPr>
-              <w:t>Michael heads home while Sergej tries to calm himself down</w:t>
-            </w:r>
-          </w:p>
-        </w:tc>
-      </w:tr>
-      <w:tr>
-        <w:tc>
-          <w:tcPr>
-            <w:tcW w:w="5246" w:type="dxa"/>
-          </w:tcPr>
-          <w:p>
-            <w:pPr>
-              <w:rPr>
-                <w:lang w:val="en-US"/>
-              </w:rPr>
-            </w:pPr>
-          </w:p>
-        </w:tc>
-        <w:tc>
-          <w:tcPr>
-            <w:tcW w:w="5812" w:type="dxa"/>
-          </w:tcPr>
-          <w:p>
-            <w:pPr>
-              <w:rPr>
-                <w:lang w:val="en-US"/>
-              </w:rPr>
-            </w:pPr>
-            <w:r>
-              <w:rPr>
-                <w:lang w:val="en-US"/>
-              </w:rPr>
-              <w:t>Michael arrives home and finds Sergej sleeping</w:t>
+              <w:t xml:space="preserve">Michael makes his way to the destination on the construction site while </w:t>
+            </w:r>
+            <w:proofErr w:type="spellStart"/>
+            <w:r>
+              <w:rPr>
+                <w:lang w:val="en-US"/>
+              </w:rPr>
+              <w:t>Sergej</w:t>
+            </w:r>
+            <w:proofErr w:type="spellEnd"/>
+            <w:r>
+              <w:rPr>
+                <w:lang w:val="en-US"/>
+              </w:rPr>
+              <w:t xml:space="preserve"> plays BH skirmish</w:t>
+            </w:r>
+          </w:p>
+        </w:tc>
+      </w:tr>
+      <w:tr>
+        <w:tc>
+          <w:tcPr>
+            <w:tcW w:w="5246" w:type="dxa"/>
+          </w:tcPr>
+          <w:p>
+            <w:pPr>
+              <w:rPr>
+                <w:lang w:val="en-US"/>
+              </w:rPr>
+            </w:pPr>
+          </w:p>
+        </w:tc>
+        <w:tc>
+          <w:tcPr>
+            <w:tcW w:w="5812" w:type="dxa"/>
+          </w:tcPr>
+          <w:p>
+            <w:pPr>
+              <w:rPr>
+                <w:lang w:val="en-US"/>
+              </w:rPr>
+            </w:pPr>
+            <w:r>
+              <w:rPr>
+                <w:lang w:val="en-US"/>
+              </w:rPr>
+              <w:t xml:space="preserve">Michael gets the tarp, </w:t>
+            </w:r>
+            <w:proofErr w:type="spellStart"/>
+            <w:r>
+              <w:rPr>
+                <w:lang w:val="en-US"/>
+              </w:rPr>
+              <w:t>Sergej</w:t>
+            </w:r>
+            <w:proofErr w:type="spellEnd"/>
+            <w:r>
+              <w:rPr>
+                <w:lang w:val="en-US"/>
+              </w:rPr>
+              <w:t xml:space="preserve"> encounters the man of a thousand voices and freaks out again</w:t>
+            </w:r>
+          </w:p>
+        </w:tc>
+      </w:tr>
+      <w:tr>
+        <w:tc>
+          <w:tcPr>
+            <w:tcW w:w="5246" w:type="dxa"/>
+          </w:tcPr>
+          <w:p>
+            <w:pPr>
+              <w:rPr>
+                <w:lang w:val="en-US"/>
+              </w:rPr>
+            </w:pPr>
+          </w:p>
+        </w:tc>
+        <w:tc>
+          <w:tcPr>
+            <w:tcW w:w="5812" w:type="dxa"/>
+          </w:tcPr>
+          <w:p>
+            <w:pPr>
+              <w:rPr>
+                <w:lang w:val="en-US"/>
+              </w:rPr>
+            </w:pPr>
+            <w:r>
+              <w:rPr>
+                <w:lang w:val="en-US"/>
+              </w:rPr>
+              <w:t xml:space="preserve">Michael heads home while </w:t>
+            </w:r>
+            <w:proofErr w:type="spellStart"/>
+            <w:r>
+              <w:rPr>
+                <w:lang w:val="en-US"/>
+              </w:rPr>
+              <w:t>Sergej</w:t>
+            </w:r>
+            <w:proofErr w:type="spellEnd"/>
+            <w:r>
+              <w:rPr>
+                <w:lang w:val="en-US"/>
+              </w:rPr>
+              <w:t xml:space="preserve"> tries to calm himself down</w:t>
+            </w:r>
+          </w:p>
+        </w:tc>
+      </w:tr>
+      <w:tr>
+        <w:tc>
+          <w:tcPr>
+            <w:tcW w:w="5246" w:type="dxa"/>
+          </w:tcPr>
+          <w:p>
+            <w:pPr>
+              <w:rPr>
+                <w:lang w:val="en-US"/>
+              </w:rPr>
+            </w:pPr>
+          </w:p>
+        </w:tc>
+        <w:tc>
+          <w:tcPr>
+            <w:tcW w:w="5812" w:type="dxa"/>
+          </w:tcPr>
+          <w:p>
+            <w:pPr>
+              <w:rPr>
+                <w:lang w:val="en-US"/>
+              </w:rPr>
+            </w:pPr>
+            <w:r>
+              <w:rPr>
+                <w:lang w:val="en-US"/>
+              </w:rPr>
+              <w:t xml:space="preserve">Michael arrives home and finds </w:t>
+            </w:r>
+            <w:proofErr w:type="spellStart"/>
+            <w:r>
+              <w:rPr>
+                <w:lang w:val="en-US"/>
+              </w:rPr>
+              <w:t>Sergej</w:t>
+            </w:r>
+            <w:proofErr w:type="spellEnd"/>
+            <w:r>
+              <w:rPr>
+                <w:lang w:val="en-US"/>
+              </w:rPr>
+              <w:t xml:space="preserve"> sleeping</w:t>
             </w:r>
           </w:p>
         </w:tc>
@@ -1202,43 +1552,65 @@
                 <w:lang w:val="en-US"/>
               </w:rPr>
             </w:pPr>
-            <w:r>
-              <w:rPr>
-                <w:lang w:val="en-US"/>
-              </w:rPr>
-              <w:t>Sergej makes a first attempt at mating and Michael forbids any further tries</w:t>
-            </w:r>
-          </w:p>
-        </w:tc>
-      </w:tr>
-      <w:tr>
-        <w:tc>
-          <w:tcPr>
-            <w:tcW w:w="5246" w:type="dxa"/>
-          </w:tcPr>
-          <w:p>
-            <w:pPr>
-              <w:rPr>
-                <w:lang w:val="en-US"/>
-              </w:rPr>
-            </w:pPr>
-          </w:p>
-        </w:tc>
-        <w:tc>
-          <w:tcPr>
-            <w:tcW w:w="5812" w:type="dxa"/>
-          </w:tcPr>
-          <w:p>
-            <w:pPr>
-              <w:rPr>
-                <w:lang w:val="en-US"/>
-              </w:rPr>
-            </w:pPr>
-            <w:r>
-              <w:rPr>
-                <w:lang w:val="en-US"/>
-              </w:rPr>
-              <w:t>Michael talks to Sergej about the violence of BH mating and decides to allow a second attempt</w:t>
+            <w:proofErr w:type="spellStart"/>
+            <w:r>
+              <w:rPr>
+                <w:lang w:val="en-US"/>
+              </w:rPr>
+              <w:t>Sergej</w:t>
+            </w:r>
+            <w:proofErr w:type="spellEnd"/>
+            <w:r>
+              <w:rPr>
+                <w:lang w:val="en-US"/>
+              </w:rPr>
+              <w:t xml:space="preserve"> makes a first attempt at mating and Michael forbids any further tries</w:t>
+            </w:r>
+          </w:p>
+        </w:tc>
+      </w:tr>
+      <w:tr>
+        <w:tc>
+          <w:tcPr>
+            <w:tcW w:w="5246" w:type="dxa"/>
+          </w:tcPr>
+          <w:p>
+            <w:pPr>
+              <w:rPr>
+                <w:lang w:val="en-US"/>
+              </w:rPr>
+            </w:pPr>
+          </w:p>
+        </w:tc>
+        <w:tc>
+          <w:tcPr>
+            <w:tcW w:w="5812" w:type="dxa"/>
+          </w:tcPr>
+          <w:p>
+            <w:pPr>
+              <w:rPr>
+                <w:lang w:val="en-US"/>
+              </w:rPr>
+            </w:pPr>
+            <w:r>
+              <w:rPr>
+                <w:lang w:val="en-US"/>
+              </w:rPr>
+              <w:t xml:space="preserve">Michael talks to </w:t>
+            </w:r>
+            <w:proofErr w:type="spellStart"/>
+            <w:r>
+              <w:rPr>
+                <w:lang w:val="en-US"/>
+              </w:rPr>
+              <w:t>Sergej</w:t>
+            </w:r>
+            <w:proofErr w:type="spellEnd"/>
+            <w:r>
+              <w:rPr>
+                <w:lang w:val="en-US"/>
+              </w:rPr>
+              <w:t xml:space="preserve"> about the violence of BH mating and decides to allow a second attempt</w:t>
             </w:r>
           </w:p>
         </w:tc>
@@ -1302,7 +1674,21 @@
               <w:rPr>
                 <w:lang w:val="en-US"/>
               </w:rPr>
-              <w:t>Michael fails to find the mall entrance and Sergej gives him directions</w:t>
+              <w:t xml:space="preserve">Michael fails to find the mall entrance and </w:t>
+            </w:r>
+            <w:proofErr w:type="spellStart"/>
+            <w:r>
+              <w:rPr>
+                <w:lang w:val="en-US"/>
+              </w:rPr>
+              <w:t>Sergej</w:t>
+            </w:r>
+            <w:proofErr w:type="spellEnd"/>
+            <w:r>
+              <w:rPr>
+                <w:lang w:val="en-US"/>
+              </w:rPr>
+              <w:t xml:space="preserve"> gives him directions</w:t>
             </w:r>
           </w:p>
         </w:tc>
@@ -1362,11 +1748,33 @@
                 <w:lang w:val="en-US"/>
               </w:rPr>
             </w:pPr>
-            <w:r>
-              <w:rPr>
-                <w:lang w:val="en-US"/>
-              </w:rPr>
-              <w:t>Sergej plays BH, the demo squad, Sergej draws maps</w:t>
+            <w:proofErr w:type="spellStart"/>
+            <w:r>
+              <w:rPr>
+                <w:lang w:val="en-US"/>
+              </w:rPr>
+              <w:t>Sergej</w:t>
+            </w:r>
+            <w:proofErr w:type="spellEnd"/>
+            <w:r>
+              <w:rPr>
+                <w:lang w:val="en-US"/>
+              </w:rPr>
+              <w:t xml:space="preserve"> plays BH, the demo squad, </w:t>
+            </w:r>
+            <w:proofErr w:type="spellStart"/>
+            <w:r>
+              <w:rPr>
+                <w:lang w:val="en-US"/>
+              </w:rPr>
+              <w:t>Sergej</w:t>
+            </w:r>
+            <w:proofErr w:type="spellEnd"/>
+            <w:r>
+              <w:rPr>
+                <w:lang w:val="en-US"/>
+              </w:rPr>
+              <w:t xml:space="preserve"> draws maps</w:t>
             </w:r>
           </w:p>
         </w:tc>
@@ -1426,11 +1834,33 @@
                 <w:lang w:val="en-US"/>
               </w:rPr>
             </w:pPr>
-            <w:r>
-              <w:rPr>
-                <w:lang w:val="en-US"/>
-              </w:rPr>
-              <w:t>Sergej visits a bankholidian church an meets Marek who kills him</w:t>
+            <w:proofErr w:type="spellStart"/>
+            <w:r>
+              <w:rPr>
+                <w:lang w:val="en-US"/>
+              </w:rPr>
+              <w:t>Sergej</w:t>
+            </w:r>
+            <w:proofErr w:type="spellEnd"/>
+            <w:r>
+              <w:rPr>
+                <w:lang w:val="en-US"/>
+              </w:rPr>
+              <w:t xml:space="preserve"> visits a </w:t>
+            </w:r>
+            <w:proofErr w:type="spellStart"/>
+            <w:r>
+              <w:rPr>
+                <w:lang w:val="en-US"/>
+              </w:rPr>
+              <w:t>bankholidian</w:t>
+            </w:r>
+            <w:proofErr w:type="spellEnd"/>
+            <w:r>
+              <w:rPr>
+                <w:lang w:val="en-US"/>
+              </w:rPr>
+              <w:t xml:space="preserve"> church an meets Marek who kills him</w:t>
             </w:r>
           </w:p>
         </w:tc>
@@ -1490,12 +1920,14 @@
                 <w:lang w:val="en-US"/>
               </w:rPr>
             </w:pPr>
+            <w:proofErr w:type="spellStart"/>
             <w:r>
               <w:rPr>
                 <w:lang w:val="en-US"/>
               </w:rPr>
               <w:t>Sergej</w:t>
             </w:r>
+            <w:proofErr w:type="spellEnd"/>
             <w:r>
               <w:rPr>
                 <w:lang w:val="en-US"/>
@@ -1538,7 +1970,21 @@
               <w:rPr>
                 <w:lang w:val="en-US"/>
               </w:rPr>
-              <w:t>. Sergej gives directions and gets his father to talk about family history for distraction</w:t>
+              <w:t xml:space="preserve">. </w:t>
+            </w:r>
+            <w:proofErr w:type="spellStart"/>
+            <w:r>
+              <w:rPr>
+                <w:lang w:val="en-US"/>
+              </w:rPr>
+              <w:t>Sergej</w:t>
+            </w:r>
+            <w:proofErr w:type="spellEnd"/>
+            <w:r>
+              <w:rPr>
+                <w:lang w:val="en-US"/>
+              </w:rPr>
+              <w:t xml:space="preserve"> gives directions and gets his father to talk about family history for distraction</w:t>
             </w:r>
           </w:p>
         </w:tc>
@@ -1698,71 +2144,107 @@
               <w:rPr>
                 <w:lang w:val="en-US"/>
               </w:rPr>
-              <w:t>Michael accepts another Freddy F job and Sergej and him decide over breakfast to go to the atomic gardens</w:t>
-            </w:r>
-          </w:p>
-        </w:tc>
-      </w:tr>
-      <w:tr>
-        <w:tc>
-          <w:tcPr>
-            <w:tcW w:w="5246" w:type="dxa"/>
-          </w:tcPr>
-          <w:p>
-            <w:pPr>
-              <w:rPr>
-                <w:lang w:val="en-US"/>
-              </w:rPr>
-            </w:pPr>
-          </w:p>
-        </w:tc>
-        <w:tc>
-          <w:tcPr>
-            <w:tcW w:w="5812" w:type="dxa"/>
-          </w:tcPr>
-          <w:p>
-            <w:pPr>
-              <w:rPr>
-                <w:lang w:val="en-US"/>
-              </w:rPr>
-            </w:pPr>
-            <w:r>
-              <w:rPr>
-                <w:lang w:val="en-US"/>
-              </w:rPr>
-              <w:t>Sergej talks to a group of activists at the atomic gardens, which prompts another fight with Michael</w:t>
-            </w:r>
-          </w:p>
-        </w:tc>
-      </w:tr>
-      <w:tr>
-        <w:tc>
-          <w:tcPr>
-            <w:tcW w:w="5246" w:type="dxa"/>
-          </w:tcPr>
-          <w:p>
-            <w:pPr>
-              <w:rPr>
-                <w:lang w:val="en-US"/>
-              </w:rPr>
-            </w:pPr>
-          </w:p>
-        </w:tc>
-        <w:tc>
-          <w:tcPr>
-            <w:tcW w:w="5812" w:type="dxa"/>
-          </w:tcPr>
-          <w:p>
-            <w:pPr>
-              <w:rPr>
-                <w:lang w:val="en-US"/>
-              </w:rPr>
-            </w:pPr>
-            <w:r>
-              <w:rPr>
-                <w:lang w:val="en-US"/>
-              </w:rPr>
-              <w:t>Michael arrives back home and finds Sergej in a splendid mood, having succeeded mating. They play BH until Michael needs to go to work.</w:t>
+              <w:t xml:space="preserve">Michael accepts another Freddy F job and </w:t>
+            </w:r>
+            <w:proofErr w:type="spellStart"/>
+            <w:r>
+              <w:rPr>
+                <w:lang w:val="en-US"/>
+              </w:rPr>
+              <w:t>Sergej</w:t>
+            </w:r>
+            <w:proofErr w:type="spellEnd"/>
+            <w:r>
+              <w:rPr>
+                <w:lang w:val="en-US"/>
+              </w:rPr>
+              <w:t xml:space="preserve"> and him decide over breakfast to go to the atomic gardens</w:t>
+            </w:r>
+          </w:p>
+        </w:tc>
+      </w:tr>
+      <w:tr>
+        <w:tc>
+          <w:tcPr>
+            <w:tcW w:w="5246" w:type="dxa"/>
+          </w:tcPr>
+          <w:p>
+            <w:pPr>
+              <w:rPr>
+                <w:lang w:val="en-US"/>
+              </w:rPr>
+            </w:pPr>
+          </w:p>
+        </w:tc>
+        <w:tc>
+          <w:tcPr>
+            <w:tcW w:w="5812" w:type="dxa"/>
+          </w:tcPr>
+          <w:p>
+            <w:pPr>
+              <w:rPr>
+                <w:lang w:val="en-US"/>
+              </w:rPr>
+            </w:pPr>
+            <w:proofErr w:type="spellStart"/>
+            <w:r>
+              <w:rPr>
+                <w:lang w:val="en-US"/>
+              </w:rPr>
+              <w:t>Sergej</w:t>
+            </w:r>
+            <w:proofErr w:type="spellEnd"/>
+            <w:r>
+              <w:rPr>
+                <w:lang w:val="en-US"/>
+              </w:rPr>
+              <w:t xml:space="preserve"> talks to a group of activists at the atomic gardens, which prompts another fight with Michael</w:t>
+            </w:r>
+          </w:p>
+        </w:tc>
+      </w:tr>
+      <w:tr>
+        <w:tc>
+          <w:tcPr>
+            <w:tcW w:w="5246" w:type="dxa"/>
+          </w:tcPr>
+          <w:p>
+            <w:pPr>
+              <w:rPr>
+                <w:lang w:val="en-US"/>
+              </w:rPr>
+            </w:pPr>
+          </w:p>
+        </w:tc>
+        <w:tc>
+          <w:tcPr>
+            <w:tcW w:w="5812" w:type="dxa"/>
+          </w:tcPr>
+          <w:p>
+            <w:pPr>
+              <w:rPr>
+                <w:lang w:val="en-US"/>
+              </w:rPr>
+            </w:pPr>
+            <w:r>
+              <w:rPr>
+                <w:lang w:val="en-US"/>
+              </w:rPr>
+              <w:t xml:space="preserve">Michael arrives back home and finds </w:t>
+            </w:r>
+            <w:proofErr w:type="spellStart"/>
+            <w:r>
+              <w:rPr>
+                <w:lang w:val="en-US"/>
+              </w:rPr>
+              <w:t>Sergej</w:t>
+            </w:r>
+            <w:proofErr w:type="spellEnd"/>
+            <w:r>
+              <w:rPr>
+                <w:lang w:val="en-US"/>
+              </w:rPr>
+              <w:t xml:space="preserve"> in a splendid mood, having succeeded mating. They play BH until Michael needs to go to work.</w:t>
             </w:r>
           </w:p>
         </w:tc>
@@ -1892,11 +2374,19 @@
                 <w:lang w:val="en-US"/>
               </w:rPr>
             </w:pPr>
-            <w:r>
-              <w:rPr>
-                <w:lang w:val="en-US"/>
-              </w:rPr>
-              <w:t xml:space="preserve">Sergej thinks about how </w:t>
+            <w:proofErr w:type="spellStart"/>
+            <w:r>
+              <w:rPr>
+                <w:lang w:val="en-US"/>
+              </w:rPr>
+              <w:t>Sergej</w:t>
+            </w:r>
+            <w:proofErr w:type="spellEnd"/>
+            <w:r>
+              <w:rPr>
+                <w:lang w:val="en-US"/>
+              </w:rPr>
+              <w:t xml:space="preserve"> thinks about how </w:t>
             </w:r>
             <w:r>
               <w:rPr>
@@ -1966,141 +2456,241 @@
               <w:rPr>
                 <w:lang w:val="en-US"/>
               </w:rPr>
-              <w:t>Larry introduces Michael to his audience and Sergej presents his supermarket. Larry hires Sergej as a consultant</w:t>
-            </w:r>
-          </w:p>
-        </w:tc>
-      </w:tr>
-      <w:tr>
-        <w:tc>
-          <w:tcPr>
-            <w:tcW w:w="5246" w:type="dxa"/>
-          </w:tcPr>
-          <w:p>
-            <w:pPr>
-              <w:rPr>
-                <w:lang w:val="en-US"/>
-              </w:rPr>
-            </w:pPr>
-          </w:p>
-        </w:tc>
-        <w:tc>
-          <w:tcPr>
-            <w:tcW w:w="5812" w:type="dxa"/>
-          </w:tcPr>
-          <w:p>
-            <w:pPr>
-              <w:rPr>
-                <w:lang w:val="en-US"/>
-              </w:rPr>
-            </w:pPr>
-            <w:r>
-              <w:rPr>
-                <w:lang w:val="en-US"/>
-              </w:rPr>
-              <w:t>Michael and Sergej work side by side over the phone</w:t>
-            </w:r>
-            <w:r>
-              <w:rPr>
-                <w:lang w:val="en-US"/>
-              </w:rPr>
-              <w:t>. Michael rambles and Sergej takes a bath</w:t>
-            </w:r>
-          </w:p>
-        </w:tc>
-      </w:tr>
-      <w:tr>
-        <w:tc>
-          <w:tcPr>
-            <w:tcW w:w="5246" w:type="dxa"/>
-          </w:tcPr>
-          <w:p>
-            <w:pPr>
-              <w:rPr>
-                <w:lang w:val="en-US"/>
-              </w:rPr>
-            </w:pPr>
-          </w:p>
-        </w:tc>
-        <w:tc>
-          <w:tcPr>
-            <w:tcW w:w="5812" w:type="dxa"/>
-          </w:tcPr>
-          <w:p>
-            <w:pPr>
-              <w:rPr>
-                <w:lang w:val="en-US"/>
-              </w:rPr>
-            </w:pPr>
-            <w:r>
-              <w:rPr>
-                <w:lang w:val="en-US"/>
-              </w:rPr>
-              <w:t>Sergej proposes that Michael builds a telescope and Michael calls it a day, satisfied with his work</w:t>
-            </w:r>
-          </w:p>
-        </w:tc>
-      </w:tr>
-      <w:tr>
-        <w:tc>
-          <w:tcPr>
-            <w:tcW w:w="5246" w:type="dxa"/>
-          </w:tcPr>
-          <w:p>
-            <w:pPr>
-              <w:rPr>
-                <w:lang w:val="en-US"/>
-              </w:rPr>
-            </w:pPr>
-          </w:p>
-        </w:tc>
-        <w:tc>
-          <w:tcPr>
-            <w:tcW w:w="5812" w:type="dxa"/>
-          </w:tcPr>
-          <w:p>
-            <w:pPr>
-              <w:rPr>
-                <w:lang w:val="en-US"/>
-              </w:rPr>
-            </w:pPr>
-            <w:r>
-              <w:rPr>
-                <w:lang w:val="en-US"/>
-              </w:rPr>
-              <w:t>Sergej and Michael go on the roof and Sergej asks Michael to accompany him to the airport the next day</w:t>
-            </w:r>
-          </w:p>
-        </w:tc>
-      </w:tr>
-      <w:tr>
-        <w:tc>
-          <w:tcPr>
-            <w:tcW w:w="5246" w:type="dxa"/>
-          </w:tcPr>
-          <w:p>
-            <w:pPr>
-              <w:rPr>
-                <w:lang w:val="en-US"/>
-              </w:rPr>
-            </w:pPr>
-          </w:p>
-        </w:tc>
-        <w:tc>
-          <w:tcPr>
-            <w:tcW w:w="5812" w:type="dxa"/>
-          </w:tcPr>
-          <w:p>
-            <w:pPr>
-              <w:rPr>
-                <w:lang w:val="en-US"/>
-              </w:rPr>
-            </w:pPr>
-            <w:r>
-              <w:rPr>
-                <w:lang w:val="en-US"/>
-              </w:rPr>
-              <w:t>Michael destroys Sergej’s supermarket</w:t>
+              <w:t xml:space="preserve">Larry introduces Michael to his audience and </w:t>
+            </w:r>
+            <w:proofErr w:type="spellStart"/>
+            <w:r>
+              <w:rPr>
+                <w:lang w:val="en-US"/>
+              </w:rPr>
+              <w:t>Sergej</w:t>
+            </w:r>
+            <w:proofErr w:type="spellEnd"/>
+            <w:r>
+              <w:rPr>
+                <w:lang w:val="en-US"/>
+              </w:rPr>
+              <w:t xml:space="preserve"> presents his supermarket. Larry hires </w:t>
+            </w:r>
+            <w:proofErr w:type="spellStart"/>
+            <w:r>
+              <w:rPr>
+                <w:lang w:val="en-US"/>
+              </w:rPr>
+              <w:t>Sergej</w:t>
+            </w:r>
+            <w:proofErr w:type="spellEnd"/>
+            <w:r>
+              <w:rPr>
+                <w:lang w:val="en-US"/>
+              </w:rPr>
+              <w:t xml:space="preserve"> as a consultant</w:t>
+            </w:r>
+          </w:p>
+        </w:tc>
+      </w:tr>
+      <w:tr>
+        <w:tc>
+          <w:tcPr>
+            <w:tcW w:w="5246" w:type="dxa"/>
+          </w:tcPr>
+          <w:p>
+            <w:pPr>
+              <w:rPr>
+                <w:lang w:val="en-US"/>
+              </w:rPr>
+            </w:pPr>
+          </w:p>
+        </w:tc>
+        <w:tc>
+          <w:tcPr>
+            <w:tcW w:w="5812" w:type="dxa"/>
+          </w:tcPr>
+          <w:p>
+            <w:pPr>
+              <w:rPr>
+                <w:lang w:val="en-US"/>
+              </w:rPr>
+            </w:pPr>
+            <w:r>
+              <w:rPr>
+                <w:lang w:val="en-US"/>
+              </w:rPr>
+              <w:t xml:space="preserve">Michael and </w:t>
+            </w:r>
+            <w:proofErr w:type="spellStart"/>
+            <w:r>
+              <w:rPr>
+                <w:lang w:val="en-US"/>
+              </w:rPr>
+              <w:t>Sergej</w:t>
+            </w:r>
+            <w:proofErr w:type="spellEnd"/>
+            <w:r>
+              <w:rPr>
+                <w:lang w:val="en-US"/>
+              </w:rPr>
+              <w:t xml:space="preserve"> work side by side over the phone</w:t>
+            </w:r>
+            <w:r>
+              <w:rPr>
+                <w:lang w:val="en-US"/>
+              </w:rPr>
+              <w:t xml:space="preserve">. Michael rambles and </w:t>
+            </w:r>
+            <w:proofErr w:type="spellStart"/>
+            <w:r>
+              <w:rPr>
+                <w:lang w:val="en-US"/>
+              </w:rPr>
+              <w:t>Sergej</w:t>
+            </w:r>
+            <w:proofErr w:type="spellEnd"/>
+            <w:r>
+              <w:rPr>
+                <w:lang w:val="en-US"/>
+              </w:rPr>
+              <w:t xml:space="preserve"> takes a bath</w:t>
+            </w:r>
+          </w:p>
+        </w:tc>
+      </w:tr>
+      <w:tr>
+        <w:tc>
+          <w:tcPr>
+            <w:tcW w:w="5246" w:type="dxa"/>
+          </w:tcPr>
+          <w:p>
+            <w:pPr>
+              <w:rPr>
+                <w:lang w:val="en-US"/>
+              </w:rPr>
+            </w:pPr>
+          </w:p>
+        </w:tc>
+        <w:tc>
+          <w:tcPr>
+            <w:tcW w:w="5812" w:type="dxa"/>
+          </w:tcPr>
+          <w:p>
+            <w:pPr>
+              <w:rPr>
+                <w:lang w:val="en-US"/>
+              </w:rPr>
+            </w:pPr>
+            <w:proofErr w:type="spellStart"/>
+            <w:r>
+              <w:rPr>
+                <w:lang w:val="en-US"/>
+              </w:rPr>
+              <w:t>Sergej</w:t>
+            </w:r>
+            <w:proofErr w:type="spellEnd"/>
+            <w:r>
+              <w:rPr>
+                <w:lang w:val="en-US"/>
+              </w:rPr>
+              <w:t xml:space="preserve"> proposes that Michael builds a telescope and Michael calls it a day, satisfied with his work</w:t>
+            </w:r>
+          </w:p>
+        </w:tc>
+      </w:tr>
+      <w:tr>
+        <w:tc>
+          <w:tcPr>
+            <w:tcW w:w="5246" w:type="dxa"/>
+          </w:tcPr>
+          <w:p>
+            <w:pPr>
+              <w:rPr>
+                <w:lang w:val="en-US"/>
+              </w:rPr>
+            </w:pPr>
+          </w:p>
+        </w:tc>
+        <w:tc>
+          <w:tcPr>
+            <w:tcW w:w="5812" w:type="dxa"/>
+          </w:tcPr>
+          <w:p>
+            <w:pPr>
+              <w:rPr>
+                <w:lang w:val="en-US"/>
+              </w:rPr>
+            </w:pPr>
+            <w:proofErr w:type="spellStart"/>
+            <w:r>
+              <w:rPr>
+                <w:lang w:val="en-US"/>
+              </w:rPr>
+              <w:t>Sergej</w:t>
+            </w:r>
+            <w:proofErr w:type="spellEnd"/>
+            <w:r>
+              <w:rPr>
+                <w:lang w:val="en-US"/>
+              </w:rPr>
+              <w:t xml:space="preserve"> and Michael go on the roof and </w:t>
+            </w:r>
+            <w:proofErr w:type="spellStart"/>
+            <w:r>
+              <w:rPr>
+                <w:lang w:val="en-US"/>
+              </w:rPr>
+              <w:t>Sergej</w:t>
+            </w:r>
+            <w:proofErr w:type="spellEnd"/>
+            <w:r>
+              <w:rPr>
+                <w:lang w:val="en-US"/>
+              </w:rPr>
+              <w:t xml:space="preserve"> asks Michael to accompany him to the airport the next day</w:t>
+            </w:r>
+          </w:p>
+        </w:tc>
+      </w:tr>
+      <w:tr>
+        <w:tc>
+          <w:tcPr>
+            <w:tcW w:w="5246" w:type="dxa"/>
+          </w:tcPr>
+          <w:p>
+            <w:pPr>
+              <w:rPr>
+                <w:lang w:val="en-US"/>
+              </w:rPr>
+            </w:pPr>
+          </w:p>
+        </w:tc>
+        <w:tc>
+          <w:tcPr>
+            <w:tcW w:w="5812" w:type="dxa"/>
+          </w:tcPr>
+          <w:p>
+            <w:pPr>
+              <w:rPr>
+                <w:lang w:val="en-US"/>
+              </w:rPr>
+            </w:pPr>
+            <w:r>
+              <w:rPr>
+                <w:lang w:val="en-US"/>
+              </w:rPr>
+              <w:t xml:space="preserve">Michael destroys </w:t>
+            </w:r>
+            <w:proofErr w:type="spellStart"/>
+            <w:r>
+              <w:rPr>
+                <w:lang w:val="en-US"/>
+              </w:rPr>
+              <w:t>Sergej’s</w:t>
+            </w:r>
+            <w:proofErr w:type="spellEnd"/>
+            <w:r>
+              <w:rPr>
+                <w:lang w:val="en-US"/>
+              </w:rPr>
+              <w:t xml:space="preserve"> supermarket</w:t>
             </w:r>
           </w:p>
         </w:tc>
@@ -2138,39 +2728,81 @@
               <w:rPr>
                 <w:lang w:val="en-US"/>
               </w:rPr>
-              <w:t>and informs him of Sergej’s departure</w:t>
-            </w:r>
-          </w:p>
-        </w:tc>
-      </w:tr>
-      <w:tr>
-        <w:tc>
-          <w:tcPr>
-            <w:tcW w:w="5246" w:type="dxa"/>
-          </w:tcPr>
-          <w:p>
-            <w:pPr>
-              <w:rPr>
-                <w:lang w:val="en-US"/>
-              </w:rPr>
-            </w:pPr>
-          </w:p>
-        </w:tc>
-        <w:tc>
-          <w:tcPr>
-            <w:tcW w:w="5812" w:type="dxa"/>
-          </w:tcPr>
-          <w:p>
-            <w:pPr>
-              <w:rPr>
-                <w:lang w:val="en-US"/>
-              </w:rPr>
-            </w:pPr>
-            <w:r>
-              <w:rPr>
-                <w:lang w:val="en-US"/>
-              </w:rPr>
-              <w:t>Michael accompanies Sergej to the airport. Sergej leaves.</w:t>
+              <w:t xml:space="preserve">and informs him of </w:t>
+            </w:r>
+            <w:proofErr w:type="spellStart"/>
+            <w:r>
+              <w:rPr>
+                <w:lang w:val="en-US"/>
+              </w:rPr>
+              <w:t>Sergej’s</w:t>
+            </w:r>
+            <w:proofErr w:type="spellEnd"/>
+            <w:r>
+              <w:rPr>
+                <w:lang w:val="en-US"/>
+              </w:rPr>
+              <w:t xml:space="preserve"> departure</w:t>
+            </w:r>
+          </w:p>
+        </w:tc>
+      </w:tr>
+      <w:tr>
+        <w:tc>
+          <w:tcPr>
+            <w:tcW w:w="5246" w:type="dxa"/>
+          </w:tcPr>
+          <w:p>
+            <w:pPr>
+              <w:rPr>
+                <w:lang w:val="en-US"/>
+              </w:rPr>
+            </w:pPr>
+          </w:p>
+        </w:tc>
+        <w:tc>
+          <w:tcPr>
+            <w:tcW w:w="5812" w:type="dxa"/>
+          </w:tcPr>
+          <w:p>
+            <w:pPr>
+              <w:rPr>
+                <w:lang w:val="en-US"/>
+              </w:rPr>
+            </w:pPr>
+            <w:r>
+              <w:rPr>
+                <w:lang w:val="en-US"/>
+              </w:rPr>
+              <w:t xml:space="preserve">Michael accompanies </w:t>
+            </w:r>
+            <w:proofErr w:type="spellStart"/>
+            <w:r>
+              <w:rPr>
+                <w:lang w:val="en-US"/>
+              </w:rPr>
+              <w:t>Sergej</w:t>
+            </w:r>
+            <w:proofErr w:type="spellEnd"/>
+            <w:r>
+              <w:rPr>
+                <w:lang w:val="en-US"/>
+              </w:rPr>
+              <w:t xml:space="preserve"> to the airport. </w:t>
+            </w:r>
+            <w:proofErr w:type="spellStart"/>
+            <w:r>
+              <w:rPr>
+                <w:lang w:val="en-US"/>
+              </w:rPr>
+              <w:t>Sergej</w:t>
+            </w:r>
+            <w:proofErr w:type="spellEnd"/>
+            <w:r>
+              <w:rPr>
+                <w:lang w:val="en-US"/>
+              </w:rPr>
+              <w:t xml:space="preserve"> leaves.</w:t>
             </w:r>
           </w:p>
         </w:tc>
@@ -2319,8 +2951,16 @@
                 <w:lang w:val="en-US"/>
               </w:rPr>
               <w:lastRenderedPageBreak/>
-              <w:t>Michael’s first weeks apart from Fee and Sergej</w:t>
-            </w:r>
+              <w:t xml:space="preserve">Michael’s first weeks apart from Fee and </w:t>
+            </w:r>
+            <w:proofErr w:type="spellStart"/>
+            <w:r>
+              <w:rPr>
+                <w:lang w:val="en-US"/>
+              </w:rPr>
+              <w:t>Sergej</w:t>
+            </w:r>
+            <w:proofErr w:type="spellEnd"/>
           </w:p>
         </w:tc>
         <w:tc>
@@ -2558,11 +3198,19 @@
                 <w:lang w:val="en-US"/>
               </w:rPr>
             </w:pPr>
-            <w:r>
-              <w:rPr>
-                <w:lang w:val="en-US"/>
-              </w:rPr>
-              <w:t>Sergej’s birth</w:t>
+            <w:proofErr w:type="spellStart"/>
+            <w:r>
+              <w:rPr>
+                <w:lang w:val="en-US"/>
+              </w:rPr>
+              <w:t>Sergej’s</w:t>
+            </w:r>
+            <w:proofErr w:type="spellEnd"/>
+            <w:r>
+              <w:rPr>
+                <w:lang w:val="en-US"/>
+              </w:rPr>
+              <w:t xml:space="preserve"> birth</w:t>
             </w:r>
           </w:p>
         </w:tc>
@@ -2777,7 +3425,311 @@
           </w:p>
         </w:tc>
       </w:tr>
+      <w:tr>
+        <w:tc>
+          <w:tcPr>
+            <w:tcW w:w="5246" w:type="dxa"/>
+          </w:tcPr>
+          <w:p>
+            <w:pPr>
+              <w:rPr>
+                <w:lang w:val="en-US"/>
+              </w:rPr>
+            </w:pPr>
+            <w:r>
+              <w:rPr>
+                <w:lang w:val="en-US"/>
+              </w:rPr>
+              <w:t>31</w:t>
+            </w:r>
+          </w:p>
+        </w:tc>
+        <w:tc>
+          <w:tcPr>
+            <w:tcW w:w="5812" w:type="dxa"/>
+          </w:tcPr>
+          <w:p>
+            <w:pPr>
+              <w:rPr>
+                <w:lang w:val="en-US"/>
+              </w:rPr>
+            </w:pPr>
+            <w:r>
+              <w:rPr>
+                <w:lang w:val="en-US"/>
+              </w:rPr>
+              <w:t>50</w:t>
+            </w:r>
+          </w:p>
+        </w:tc>
+      </w:tr>
     </w:tbl>
+    <w:p>
+      <w:pPr>
+        <w:rPr>
+          <w:lang w:val="en-US"/>
+        </w:rPr>
+      </w:pPr>
+    </w:p>
+    <w:p>
+      <w:pPr>
+        <w:rPr>
+          <w:rFonts w:ascii="Times New Roman" w:eastAsia="Times New Roman" w:hAnsi="Times New Roman" w:cs="Times New Roman"/>
+          <w:i/>
+          <w:color w:val="000000"/>
+          <w:sz w:val="24"/>
+          <w:szCs w:val="24"/>
+          <w:lang w:val="en-US" w:eastAsia="de-DE"/>
+        </w:rPr>
+      </w:pPr>
+    </w:p>
+    <w:p>
+      <w:pPr>
+        <w:rPr>
+          <w:rFonts w:ascii="Times New Roman" w:eastAsia="Times New Roman" w:hAnsi="Times New Roman" w:cs="Times New Roman"/>
+          <w:i/>
+          <w:color w:val="000000"/>
+          <w:sz w:val="24"/>
+          <w:szCs w:val="24"/>
+          <w:lang w:val="en-US" w:eastAsia="de-DE"/>
+        </w:rPr>
+      </w:pPr>
+    </w:p>
+    <w:p>
+      <w:pPr>
+        <w:rPr>
+          <w:rFonts w:ascii="Times New Roman" w:eastAsia="Times New Roman" w:hAnsi="Times New Roman" w:cs="Times New Roman"/>
+          <w:i/>
+          <w:color w:val="000000"/>
+          <w:sz w:val="24"/>
+          <w:szCs w:val="24"/>
+          <w:lang w:val="en-US" w:eastAsia="de-DE"/>
+        </w:rPr>
+      </w:pPr>
+    </w:p>
+    <w:p>
+      <w:pPr>
+        <w:rPr>
+          <w:rFonts w:ascii="Times New Roman" w:eastAsia="Times New Roman" w:hAnsi="Times New Roman" w:cs="Times New Roman"/>
+          <w:i/>
+          <w:color w:val="000000"/>
+          <w:sz w:val="24"/>
+          <w:szCs w:val="24"/>
+          <w:lang w:val="en-US" w:eastAsia="de-DE"/>
+        </w:rPr>
+      </w:pPr>
+    </w:p>
+    <w:p>
+      <w:pPr>
+        <w:rPr>
+          <w:rFonts w:ascii="Times New Roman" w:eastAsia="Times New Roman" w:hAnsi="Times New Roman" w:cs="Times New Roman"/>
+          <w:i/>
+          <w:color w:val="000000"/>
+          <w:sz w:val="24"/>
+          <w:szCs w:val="24"/>
+          <w:lang w:val="en-US" w:eastAsia="de-DE"/>
+        </w:rPr>
+      </w:pPr>
+    </w:p>
+    <w:p>
+      <w:pPr>
+        <w:rPr>
+          <w:rFonts w:ascii="Times New Roman" w:eastAsia="Times New Roman" w:hAnsi="Times New Roman" w:cs="Times New Roman"/>
+          <w:i/>
+          <w:color w:val="000000"/>
+          <w:sz w:val="24"/>
+          <w:szCs w:val="24"/>
+          <w:lang w:val="en-US" w:eastAsia="de-DE"/>
+        </w:rPr>
+      </w:pPr>
+    </w:p>
+    <w:p>
+      <w:pPr>
+        <w:rPr>
+          <w:rFonts w:ascii="Times New Roman" w:eastAsia="Times New Roman" w:hAnsi="Times New Roman" w:cs="Times New Roman"/>
+          <w:i/>
+          <w:color w:val="000000"/>
+          <w:sz w:val="24"/>
+          <w:szCs w:val="24"/>
+          <w:lang w:val="en-US" w:eastAsia="de-DE"/>
+        </w:rPr>
+      </w:pPr>
+    </w:p>
+    <w:p>
+      <w:pPr>
+        <w:rPr>
+          <w:rFonts w:ascii="Times New Roman" w:eastAsia="Times New Roman" w:hAnsi="Times New Roman" w:cs="Times New Roman"/>
+          <w:i/>
+          <w:color w:val="000000"/>
+          <w:sz w:val="24"/>
+          <w:szCs w:val="24"/>
+          <w:lang w:val="en-US" w:eastAsia="de-DE"/>
+        </w:rPr>
+      </w:pPr>
+    </w:p>
+    <w:p>
+      <w:pPr>
+        <w:rPr>
+          <w:rFonts w:ascii="Times New Roman" w:eastAsia="Times New Roman" w:hAnsi="Times New Roman" w:cs="Times New Roman"/>
+          <w:i/>
+          <w:color w:val="000000"/>
+          <w:sz w:val="24"/>
+          <w:szCs w:val="24"/>
+          <w:lang w:val="en-US" w:eastAsia="de-DE"/>
+        </w:rPr>
+      </w:pPr>
+    </w:p>
+    <w:p>
+      <w:pPr>
+        <w:rPr>
+          <w:rFonts w:ascii="Times New Roman" w:eastAsia="Times New Roman" w:hAnsi="Times New Roman" w:cs="Times New Roman"/>
+          <w:i/>
+          <w:color w:val="000000"/>
+          <w:sz w:val="24"/>
+          <w:szCs w:val="24"/>
+          <w:lang w:val="en-US" w:eastAsia="de-DE"/>
+        </w:rPr>
+      </w:pPr>
+    </w:p>
+    <w:p>
+      <w:pPr>
+        <w:rPr>
+          <w:rFonts w:ascii="Times New Roman" w:eastAsia="Times New Roman" w:hAnsi="Times New Roman" w:cs="Times New Roman"/>
+          <w:i/>
+          <w:color w:val="000000"/>
+          <w:sz w:val="24"/>
+          <w:szCs w:val="24"/>
+          <w:lang w:val="en-US" w:eastAsia="de-DE"/>
+        </w:rPr>
+      </w:pPr>
+    </w:p>
+    <w:p>
+      <w:pPr>
+        <w:rPr>
+          <w:rFonts w:ascii="Times New Roman" w:eastAsia="Times New Roman" w:hAnsi="Times New Roman" w:cs="Times New Roman"/>
+          <w:i/>
+          <w:color w:val="000000"/>
+          <w:sz w:val="24"/>
+          <w:szCs w:val="24"/>
+          <w:lang w:val="en-US" w:eastAsia="de-DE"/>
+        </w:rPr>
+      </w:pPr>
+    </w:p>
+    <w:p>
+      <w:pPr>
+        <w:rPr>
+          <w:rFonts w:ascii="Times New Roman" w:eastAsia="Times New Roman" w:hAnsi="Times New Roman" w:cs="Times New Roman"/>
+          <w:i/>
+          <w:color w:val="000000"/>
+          <w:sz w:val="24"/>
+          <w:szCs w:val="24"/>
+          <w:lang w:val="en-US" w:eastAsia="de-DE"/>
+        </w:rPr>
+      </w:pPr>
+    </w:p>
+    <w:p>
+      <w:pPr>
+        <w:rPr>
+          <w:rFonts w:ascii="Times New Roman" w:eastAsia="Times New Roman" w:hAnsi="Times New Roman" w:cs="Times New Roman"/>
+          <w:i/>
+          <w:color w:val="000000"/>
+          <w:sz w:val="24"/>
+          <w:szCs w:val="24"/>
+          <w:lang w:val="en-US" w:eastAsia="de-DE"/>
+        </w:rPr>
+      </w:pPr>
+    </w:p>
+    <w:p>
+      <w:pPr>
+        <w:rPr>
+          <w:rFonts w:ascii="Times New Roman" w:eastAsia="Times New Roman" w:hAnsi="Times New Roman" w:cs="Times New Roman"/>
+          <w:i/>
+          <w:color w:val="000000"/>
+          <w:sz w:val="24"/>
+          <w:szCs w:val="24"/>
+          <w:lang w:val="en-US" w:eastAsia="de-DE"/>
+        </w:rPr>
+      </w:pPr>
+    </w:p>
+    <w:p>
+      <w:pPr>
+        <w:rPr>
+          <w:rFonts w:ascii="Times New Roman" w:eastAsia="Times New Roman" w:hAnsi="Times New Roman" w:cs="Times New Roman"/>
+          <w:i/>
+          <w:color w:val="000000"/>
+          <w:sz w:val="24"/>
+          <w:szCs w:val="24"/>
+          <w:lang w:val="en-US" w:eastAsia="de-DE"/>
+        </w:rPr>
+      </w:pPr>
+    </w:p>
+    <w:p>
+      <w:pPr>
+        <w:rPr>
+          <w:rFonts w:ascii="Times New Roman" w:eastAsia="Times New Roman" w:hAnsi="Times New Roman" w:cs="Times New Roman"/>
+          <w:i/>
+          <w:color w:val="000000"/>
+          <w:sz w:val="24"/>
+          <w:szCs w:val="24"/>
+          <w:lang w:val="en-US" w:eastAsia="de-DE"/>
+        </w:rPr>
+      </w:pPr>
+    </w:p>
+    <w:p>
+      <w:pPr>
+        <w:rPr>
+          <w:rFonts w:ascii="Times New Roman" w:eastAsia="Times New Roman" w:hAnsi="Times New Roman" w:cs="Times New Roman"/>
+          <w:i/>
+          <w:color w:val="000000"/>
+          <w:sz w:val="24"/>
+          <w:szCs w:val="24"/>
+          <w:lang w:val="en-US" w:eastAsia="de-DE"/>
+        </w:rPr>
+      </w:pPr>
+    </w:p>
+    <w:p>
+      <w:pPr>
+        <w:rPr>
+          <w:rFonts w:ascii="Times New Roman" w:eastAsia="Times New Roman" w:hAnsi="Times New Roman" w:cs="Times New Roman"/>
+          <w:i/>
+          <w:color w:val="000000"/>
+          <w:sz w:val="24"/>
+          <w:szCs w:val="24"/>
+          <w:lang w:val="en-US" w:eastAsia="de-DE"/>
+        </w:rPr>
+      </w:pPr>
+    </w:p>
+    <w:p>
+      <w:pPr>
+        <w:rPr>
+          <w:rFonts w:ascii="Times New Roman" w:eastAsia="Times New Roman" w:hAnsi="Times New Roman" w:cs="Times New Roman"/>
+          <w:i/>
+          <w:color w:val="000000"/>
+          <w:sz w:val="24"/>
+          <w:szCs w:val="24"/>
+          <w:lang w:val="en-US" w:eastAsia="de-DE"/>
+        </w:rPr>
+      </w:pPr>
+    </w:p>
+    <w:p>
+      <w:pPr>
+        <w:rPr>
+          <w:rFonts w:ascii="Times New Roman" w:eastAsia="Times New Roman" w:hAnsi="Times New Roman" w:cs="Times New Roman"/>
+          <w:i/>
+          <w:color w:val="000000"/>
+          <w:sz w:val="24"/>
+          <w:szCs w:val="24"/>
+          <w:lang w:val="en-US" w:eastAsia="de-DE"/>
+        </w:rPr>
+      </w:pPr>
+    </w:p>
+    <w:p>
+      <w:pPr>
+        <w:rPr>
+          <w:lang w:val="en-US"/>
+        </w:rPr>
+      </w:pPr>
+    </w:p>
     <w:p>
       <w:pPr>
         <w:rPr>
@@ -2793,6 +3745,56 @@
     </w:sectPr>
   </w:body>
 </w:document>
+</file>
+
+<file path=word/endnotes.xml><?xml version="1.0" encoding="utf-8"?>
+<w:endnotes xmlns:wpc="http://schemas.microsoft.com/office/word/2010/wordprocessingCanvas" xmlns:cx="http://schemas.microsoft.com/office/drawing/2014/chartex" xmlns:cx1="http://schemas.microsoft.com/office/drawing/2015/9/8/chartex" xmlns:cx2="http://schemas.microsoft.com/office/drawing/2015/10/21/chartex" xmlns:cx3="http://schemas.microsoft.com/office/drawing/2016/5/9/chartex" xmlns:cx4="http://schemas.microsoft.com/office/drawing/2016/5/10/chartex" xmlns:cx5="http://schemas.microsoft.com/office/drawing/2016/5/11/chartex" xmlns:cx6="http://schemas.microsoft.com/office/drawing/2016/5/12/chartex" xmlns:cx7="http://schemas.microsoft.com/office/drawing/2016/5/13/chartex" xmlns:cx8="http://schemas.microsoft.com/office/drawing/2016/5/14/chartex" xmlns:mc="http://schemas.openxmlformats.org/markup-compatibility/2006" xmlns:aink="http://schemas.microsoft.com/office/drawing/2016/ink" xmlns:am3d="http://schemas.microsoft.com/office/drawing/2017/model3d" xmlns:o="urn:schemas-microsoft-com:office:office" xmlns:r="http://schemas.openxmlformats.org/officeDocument/2006/relationships" xmlns:m="http://schemas.openxmlformats.org/officeDocument/2006/math" xmlns:v="urn:schemas-microsoft-com:vml" xmlns:wp14="http://schemas.microsoft.com/office/word/2010/wordprocessingDrawing" xmlns:wp="http://schemas.openxmlformats.org/drawingml/2006/wordprocessingDrawing" xmlns:w10="urn:schemas-microsoft-com:office:word" xmlns:w="http://schemas.openxmlformats.org/wordprocessingml/2006/main" xmlns:w14="http://schemas.microsoft.com/office/word/2010/wordml" xmlns:w15="http://schemas.microsoft.com/office/word/2012/wordml" xmlns:w16cex="http://schemas.microsoft.com/office/word/2018/wordml/cex" xmlns:w16cid="http://schemas.microsoft.com/office/word/2016/wordml/cid" xmlns:w16="http://schemas.microsoft.com/office/word/2018/wordml" xmlns:w16sdtdh="http://schemas.microsoft.com/office/word/2020/wordml/sdtdatahash" xmlns:w16se="http://schemas.microsoft.com/office/word/2015/wordml/symex" xmlns:wpg="http://schemas.microsoft.com/office/word/2010/wordprocessingGroup" xmlns:wpi="http://schemas.microsoft.com/office/word/2010/wordprocessingInk" xmlns:wne="http://schemas.microsoft.com/office/word/2006/wordml" xmlns:wps="http://schemas.microsoft.com/office/word/2010/wordprocessingShape" mc:Ignorable="w14 w15 w16se w16cid w16 w16cex w16sdtdh wp14">
+  <w:endnote w:type="separator" w:id="-1">
+    <w:p>
+      <w:pPr>
+        <w:spacing w:after="0" w:line="240" w:lineRule="auto"/>
+      </w:pPr>
+      <w:r>
+        <w:separator/>
+      </w:r>
+    </w:p>
+  </w:endnote>
+  <w:endnote w:type="continuationSeparator" w:id="0">
+    <w:p>
+      <w:pPr>
+        <w:spacing w:after="0" w:line="240" w:lineRule="auto"/>
+      </w:pPr>
+      <w:r>
+        <w:continuationSeparator/>
+      </w:r>
+    </w:p>
+  </w:endnote>
+</w:endnotes>
+</file>
+
+<file path=word/footnotes.xml><?xml version="1.0" encoding="utf-8"?>
+<w:footnotes xmlns:wpc="http://schemas.microsoft.com/office/word/2010/wordprocessingCanvas" xmlns:cx="http://schemas.microsoft.com/office/drawing/2014/chartex" xmlns:cx1="http://schemas.microsoft.com/office/drawing/2015/9/8/chartex" xmlns:cx2="http://schemas.microsoft.com/office/drawing/2015/10/21/chartex" xmlns:cx3="http://schemas.microsoft.com/office/drawing/2016/5/9/chartex" xmlns:cx4="http://schemas.microsoft.com/office/drawing/2016/5/10/chartex" xmlns:cx5="http://schemas.microsoft.com/office/drawing/2016/5/11/chartex" xmlns:cx6="http://schemas.microsoft.com/office/drawing/2016/5/12/chartex" xmlns:cx7="http://schemas.microsoft.com/office/drawing/2016/5/13/chartex" xmlns:cx8="http://schemas.microsoft.com/office/drawing/2016/5/14/chartex" xmlns:mc="http://schemas.openxmlformats.org/markup-compatibility/2006" xmlns:aink="http://schemas.microsoft.com/office/drawing/2016/ink" xmlns:am3d="http://schemas.microsoft.com/office/drawing/2017/model3d" xmlns:o="urn:schemas-microsoft-com:office:office" xmlns:r="http://schemas.openxmlformats.org/officeDocument/2006/relationships" xmlns:m="http://schemas.openxmlformats.org/officeDocument/2006/math" xmlns:v="urn:schemas-microsoft-com:vml" xmlns:wp14="http://schemas.microsoft.com/office/word/2010/wordprocessingDrawing" xmlns:wp="http://schemas.openxmlformats.org/drawingml/2006/wordprocessingDrawing" xmlns:w10="urn:schemas-microsoft-com:office:word" xmlns:w="http://schemas.openxmlformats.org/wordprocessingml/2006/main" xmlns:w14="http://schemas.microsoft.com/office/word/2010/wordml" xmlns:w15="http://schemas.microsoft.com/office/word/2012/wordml" xmlns:w16cex="http://schemas.microsoft.com/office/word/2018/wordml/cex" xmlns:w16cid="http://schemas.microsoft.com/office/word/2016/wordml/cid" xmlns:w16="http://schemas.microsoft.com/office/word/2018/wordml" xmlns:w16sdtdh="http://schemas.microsoft.com/office/word/2020/wordml/sdtdatahash" xmlns:w16se="http://schemas.microsoft.com/office/word/2015/wordml/symex" xmlns:wpg="http://schemas.microsoft.com/office/word/2010/wordprocessingGroup" xmlns:wpi="http://schemas.microsoft.com/office/word/2010/wordprocessingInk" xmlns:wne="http://schemas.microsoft.com/office/word/2006/wordml" xmlns:wps="http://schemas.microsoft.com/office/word/2010/wordprocessingShape" mc:Ignorable="w14 w15 w16se w16cid w16 w16cex w16sdtdh wp14">
+  <w:footnote w:type="separator" w:id="-1">
+    <w:p>
+      <w:pPr>
+        <w:spacing w:after="0" w:line="240" w:lineRule="auto"/>
+      </w:pPr>
+      <w:r>
+        <w:separator/>
+      </w:r>
+    </w:p>
+  </w:footnote>
+  <w:footnote w:type="continuationSeparator" w:id="0">
+    <w:p>
+      <w:pPr>
+        <w:spacing w:after="0" w:line="240" w:lineRule="auto"/>
+      </w:pPr>
+      <w:r>
+        <w:continuationSeparator/>
+      </w:r>
+    </w:p>
+  </w:footnote>
+</w:footnotes>
 </file>
 
 <file path=word/styles.xml><?xml version="1.0" encoding="utf-8"?>

</xml_diff>